<commit_message>
Termiando trabajo Enrutamiento NAT
</commit_message>
<xml_diff>
--- a/SRI/Enrutamiento NAT.docx
+++ b/SRI/Enrutamiento NAT.docx
@@ -1,41 +1,27 @@
 
 <file path=word/document.xml><?xml version="1.0" encoding="utf-8"?>
-<w:document xmlns:o="urn:schemas-microsoft-com:office:office" xmlns:r="http://schemas.openxmlformats.org/officeDocument/2006/relationships" xmlns:v="urn:schemas-microsoft-com:vml" xmlns:w="http://schemas.openxmlformats.org/wordprocessingml/2006/main" xmlns:w10="urn:schemas-microsoft-com:office:word" xmlns:wp="http://schemas.openxmlformats.org/drawingml/2006/wordprocessingDrawing" xmlns:wps="http://schemas.microsoft.com/office/word/2010/wordprocessingShape" xmlns:wpg="http://schemas.microsoft.com/office/word/2010/wordprocessingGroup" xmlns:mc="http://schemas.openxmlformats.org/markup-compatibility/2006" xmlns:wp14="http://schemas.microsoft.com/office/word/2010/wordprocessingDrawing" xmlns:w14="http://schemas.microsoft.com/office/word/2010/wordml" mc:Ignorable="w14 wp14">
+<w:document xmlns:wpc="http://schemas.microsoft.com/office/word/2010/wordprocessingCanvas" xmlns:cx="http://schemas.microsoft.com/office/drawing/2014/chartex" xmlns:cx1="http://schemas.microsoft.com/office/drawing/2015/9/8/chartex" xmlns:cx2="http://schemas.microsoft.com/office/drawing/2015/10/21/chartex" xmlns:cx3="http://schemas.microsoft.com/office/drawing/2016/5/9/chartex" xmlns:cx4="http://schemas.microsoft.com/office/drawing/2016/5/10/chartex" xmlns:cx5="http://schemas.microsoft.com/office/drawing/2016/5/11/chartex" xmlns:cx6="http://schemas.microsoft.com/office/drawing/2016/5/12/chartex" xmlns:cx7="http://schemas.microsoft.com/office/drawing/2016/5/13/chartex" xmlns:cx8="http://schemas.microsoft.com/office/drawing/2016/5/14/chartex" xmlns:mc="http://schemas.openxmlformats.org/markup-compatibility/2006" xmlns:aink="http://schemas.microsoft.com/office/drawing/2016/ink" xmlns:am3d="http://schemas.microsoft.com/office/drawing/2017/model3d" xmlns:o="urn:schemas-microsoft-com:office:office" xmlns:oel="http://schemas.microsoft.com/office/2019/extlst" xmlns:r="http://schemas.openxmlformats.org/officeDocument/2006/relationships" xmlns:m="http://schemas.openxmlformats.org/officeDocument/2006/math" xmlns:v="urn:schemas-microsoft-com:vml" xmlns:wp14="http://schemas.microsoft.com/office/word/2010/wordprocessingDrawing" xmlns:wp="http://schemas.openxmlformats.org/drawingml/2006/wordprocessingDrawing" xmlns:w10="urn:schemas-microsoft-com:office:word" xmlns:w="http://schemas.openxmlformats.org/wordprocessingml/2006/main" xmlns:w14="http://schemas.microsoft.com/office/word/2010/wordml" xmlns:w15="http://schemas.microsoft.com/office/word/2012/wordml" xmlns:w16cex="http://schemas.microsoft.com/office/word/2018/wordml/cex" xmlns:w16cid="http://schemas.microsoft.com/office/word/2016/wordml/cid" xmlns:w16="http://schemas.microsoft.com/office/word/2018/wordml" xmlns:w16du="http://schemas.microsoft.com/office/word/2023/wordml/word16du" xmlns:w16sdtdh="http://schemas.microsoft.com/office/word/2020/wordml/sdtdatahash" xmlns:w16se="http://schemas.microsoft.com/office/word/2015/wordml/symex" xmlns:wpg="http://schemas.microsoft.com/office/word/2010/wordprocessingGroup" xmlns:wpi="http://schemas.microsoft.com/office/word/2010/wordprocessingInk" xmlns:wne="http://schemas.microsoft.com/office/word/2006/wordml" xmlns:wps="http://schemas.microsoft.com/office/word/2010/wordprocessingShape" mc:Ignorable="w14 w15 w16se w16cid w16 w16cex w16sdtdh w16du wp14">
   <w:body>
     <w:p>
       <w:pPr>
-        <w:pStyle w:val="Normal"/>
         <w:jc w:val="both"/>
         <w:rPr>
           <w:rFonts w:ascii="Arial" w:hAnsi="Arial" w:cs="Arial"/>
         </w:rPr>
       </w:pPr>
-      <w:r>
-        <w:rPr>
-          <w:rFonts w:cs="Arial" w:ascii="Arial" w:hAnsi="Arial"/>
-        </w:rPr>
-      </w:r>
-    </w:p>
-    <w:p>
-      <w:pPr>
-        <w:pStyle w:val="Normal"/>
+    </w:p>
+    <w:p>
+      <w:pPr>
         <w:jc w:val="both"/>
         <w:rPr>
           <w:rFonts w:ascii="Arial" w:hAnsi="Arial" w:cs="Arial"/>
         </w:rPr>
       </w:pPr>
-      <w:r>
-        <w:rPr>
-          <w:rFonts w:cs="Arial" w:ascii="Arial" w:hAnsi="Arial"/>
-        </w:rPr>
-      </w:r>
-    </w:p>
-    <w:p>
-      <w:pPr>
-        <w:pStyle w:val="Normal"/>
+    </w:p>
+    <w:p>
+      <w:pPr>
         <w:tabs>
-          <w:tab w:val="clear" w:pos="708"/>
-          <w:tab w:val="left" w:pos="3090" w:leader="none"/>
+          <w:tab w:val="left" w:pos="3090"/>
         </w:tabs>
         <w:jc w:val="both"/>
         <w:rPr>
@@ -44,28 +30,21 @@
       </w:pPr>
       <w:r>
         <w:rPr>
-          <w:rFonts w:cs="Arial" w:ascii="Arial" w:hAnsi="Arial"/>
+          <w:rFonts w:ascii="Arial" w:hAnsi="Arial" w:cs="Arial"/>
         </w:rPr>
         <w:tab/>
       </w:r>
     </w:p>
     <w:p>
       <w:pPr>
-        <w:pStyle w:val="Normal"/>
         <w:jc w:val="both"/>
         <w:rPr>
           <w:rFonts w:ascii="Arial" w:hAnsi="Arial" w:cs="Arial"/>
         </w:rPr>
       </w:pPr>
-      <w:r>
-        <w:rPr>
-          <w:rFonts w:cs="Arial" w:ascii="Arial" w:hAnsi="Arial"/>
-        </w:rPr>
-      </w:r>
-    </w:p>
-    <w:p>
-      <w:pPr>
-        <w:pStyle w:val="Normal"/>
+    </w:p>
+    <w:p>
+      <w:pPr>
         <w:jc w:val="center"/>
         <w:rPr>
           <w:rFonts w:ascii="Verdana" w:hAnsi="Verdana" w:cs="Arial"/>
@@ -73,17 +52,9 @@
           <w:szCs w:val="56"/>
         </w:rPr>
       </w:pPr>
-      <w:r>
-        <w:rPr>
-          <w:rFonts w:cs="Arial" w:ascii="Verdana" w:hAnsi="Verdana"/>
-          <w:sz w:val="56"/>
-          <w:szCs w:val="56"/>
-        </w:rPr>
-      </w:r>
-    </w:p>
-    <w:p>
-      <w:pPr>
-        <w:pStyle w:val="Normal"/>
+    </w:p>
+    <w:p>
+      <w:pPr>
         <w:jc w:val="center"/>
         <w:rPr>
           <w:rFonts w:ascii="Verdana" w:hAnsi="Verdana" w:cs="Arial"/>
@@ -92,9 +63,11 @@
         </w:rPr>
       </w:pPr>
       <w:r>
-        <w:rPr/>
+        <w:rPr>
+          <w:noProof/>
+        </w:rPr>
         <w:drawing>
-          <wp:inline distT="0" distB="0" distL="0" distR="0">
+          <wp:inline distT="0" distB="0" distL="0" distR="0" wp14:anchorId="670DAF59" wp14:editId="130CDCBA">
             <wp:extent cx="5106035" cy="647700"/>
             <wp:effectExtent l="0" t="0" r="0" b="0"/>
             <wp:docPr id="1" name="Imagen 2" descr="Dibujo de una persona&#10;&#10;Descripción generada automáticamente con confianza baja"/>
@@ -111,7 +84,7 @@
                     </pic:cNvPicPr>
                   </pic:nvPicPr>
                   <pic:blipFill>
-                    <a:blip r:embed="rId2"/>
+                    <a:blip r:embed="rId7"/>
                     <a:stretch>
                       <a:fillRect/>
                     </a:stretch>
@@ -134,7 +107,6 @@
     </w:p>
     <w:p>
       <w:pPr>
-        <w:pStyle w:val="Normal"/>
         <w:jc w:val="center"/>
         <w:rPr>
           <w:rFonts w:ascii="Verdana" w:hAnsi="Verdana" w:cs="Arial"/>
@@ -142,17 +114,9 @@
           <w:szCs w:val="56"/>
         </w:rPr>
       </w:pPr>
-      <w:r>
-        <w:rPr>
-          <w:rFonts w:cs="Arial" w:ascii="Verdana" w:hAnsi="Verdana"/>
-          <w:sz w:val="56"/>
-          <w:szCs w:val="56"/>
-        </w:rPr>
-      </w:r>
-    </w:p>
-    <w:p>
-      <w:pPr>
-        <w:pStyle w:val="Normal"/>
+    </w:p>
+    <w:p>
+      <w:pPr>
         <w:jc w:val="center"/>
         <w:rPr>
           <w:rFonts w:ascii="Verdana" w:hAnsi="Verdana" w:cs="Arial"/>
@@ -160,17 +124,9 @@
           <w:szCs w:val="56"/>
         </w:rPr>
       </w:pPr>
-      <w:r>
-        <w:rPr>
-          <w:rFonts w:cs="Arial" w:ascii="Verdana" w:hAnsi="Verdana"/>
-          <w:sz w:val="56"/>
-          <w:szCs w:val="56"/>
-        </w:rPr>
-      </w:r>
-    </w:p>
-    <w:p>
-      <w:pPr>
-        <w:pStyle w:val="Normal"/>
+    </w:p>
+    <w:p>
+      <w:pPr>
         <w:jc w:val="center"/>
         <w:rPr>
           <w:rFonts w:ascii="Verdana" w:hAnsi="Verdana" w:cs="Arial"/>
@@ -178,17 +134,9 @@
           <w:szCs w:val="56"/>
         </w:rPr>
       </w:pPr>
-      <w:r>
-        <w:rPr>
-          <w:rFonts w:cs="Arial" w:ascii="Verdana" w:hAnsi="Verdana"/>
-          <w:sz w:val="56"/>
-          <w:szCs w:val="56"/>
-        </w:rPr>
-      </w:r>
-    </w:p>
-    <w:p>
-      <w:pPr>
-        <w:pStyle w:val="Normal"/>
+    </w:p>
+    <w:p>
+      <w:pPr>
         <w:jc w:val="center"/>
         <w:rPr>
           <w:rFonts w:ascii="Verdana" w:hAnsi="Verdana" w:cs="Arial"/>
@@ -196,38 +144,9 @@
           <w:szCs w:val="56"/>
         </w:rPr>
       </w:pPr>
-      <w:r>
-        <w:rPr>
-          <w:rFonts w:cs="Arial" w:ascii="Verdana" w:hAnsi="Verdana"/>
-          <w:sz w:val="56"/>
-          <w:szCs w:val="56"/>
-        </w:rPr>
-      </w:r>
-    </w:p>
-    <w:p>
-      <w:pPr>
-        <w:pStyle w:val="Normal"/>
-        <w:jc w:val="center"/>
-        <w:rPr>
-          <w:rFonts w:ascii="Verdana" w:hAnsi="Verdana" w:eastAsia="Times New Roman" w:cs="Arial"/>
-          <w:sz w:val="56"/>
-          <w:szCs w:val="56"/>
-          <w:lang w:eastAsia="es-ES"/>
-        </w:rPr>
-      </w:pPr>
-      <w:r>
-        <w:rPr>
-          <w:rFonts w:eastAsia="Times New Roman" w:cs="Arial" w:ascii="Verdana" w:hAnsi="Verdana"/>
-          <w:sz w:val="56"/>
-          <w:szCs w:val="56"/>
-          <w:lang w:eastAsia="es-ES"/>
-        </w:rPr>
-        <w:t>TITULO DE LA PRACTICA</w:t>
-      </w:r>
-    </w:p>
-    <w:p>
-      <w:pPr>
-        <w:pStyle w:val="Normal"/>
+    </w:p>
+    <w:p>
+      <w:pPr>
         <w:jc w:val="center"/>
         <w:rPr>
           <w:rFonts w:ascii="Verdana" w:hAnsi="Verdana" w:cs="Arial"/>
@@ -237,33 +156,15 @@
       </w:pPr>
       <w:r>
         <w:rPr>
-          <w:rFonts w:cs="Arial" w:ascii="Verdana" w:hAnsi="Verdana"/>
-          <w:sz w:val="56"/>
-          <w:szCs w:val="56"/>
-        </w:rPr>
-      </w:r>
-    </w:p>
-    <w:p>
-      <w:pPr>
-        <w:pStyle w:val="Normal"/>
-        <w:jc w:val="center"/>
-        <w:rPr>
           <w:rFonts w:ascii="Verdana" w:hAnsi="Verdana" w:cs="Arial"/>
           <w:sz w:val="56"/>
           <w:szCs w:val="56"/>
         </w:rPr>
-      </w:pPr>
-      <w:r>
-        <w:rPr>
-          <w:rFonts w:cs="Arial" w:ascii="Verdana" w:hAnsi="Verdana"/>
-          <w:sz w:val="56"/>
-          <w:szCs w:val="56"/>
-        </w:rPr>
-      </w:r>
-    </w:p>
-    <w:p>
-      <w:pPr>
-        <w:pStyle w:val="Normal"/>
+        <w:t>Enrutamiento NAT</w:t>
+      </w:r>
+    </w:p>
+    <w:p>
+      <w:pPr>
         <w:jc w:val="center"/>
         <w:rPr>
           <w:rFonts w:ascii="Verdana" w:hAnsi="Verdana" w:cs="Arial"/>
@@ -271,17 +172,9 @@
           <w:szCs w:val="56"/>
         </w:rPr>
       </w:pPr>
-      <w:r>
-        <w:rPr>
-          <w:rFonts w:cs="Arial" w:ascii="Verdana" w:hAnsi="Verdana"/>
-          <w:sz w:val="56"/>
-          <w:szCs w:val="56"/>
-        </w:rPr>
-      </w:r>
-    </w:p>
-    <w:p>
-      <w:pPr>
-        <w:pStyle w:val="Normal"/>
+    </w:p>
+    <w:p>
+      <w:pPr>
         <w:jc w:val="center"/>
         <w:rPr>
           <w:rFonts w:ascii="Verdana" w:hAnsi="Verdana" w:cs="Arial"/>
@@ -289,17 +182,9 @@
           <w:szCs w:val="56"/>
         </w:rPr>
       </w:pPr>
-      <w:r>
-        <w:rPr>
-          <w:rFonts w:cs="Arial" w:ascii="Verdana" w:hAnsi="Verdana"/>
-          <w:sz w:val="56"/>
-          <w:szCs w:val="56"/>
-        </w:rPr>
-      </w:r>
-    </w:p>
-    <w:p>
-      <w:pPr>
-        <w:pStyle w:val="Normal"/>
+    </w:p>
+    <w:p>
+      <w:pPr>
         <w:jc w:val="center"/>
         <w:rPr>
           <w:rFonts w:ascii="Verdana" w:hAnsi="Verdana" w:cs="Arial"/>
@@ -307,17 +192,9 @@
           <w:szCs w:val="56"/>
         </w:rPr>
       </w:pPr>
-      <w:r>
-        <w:rPr>
-          <w:rFonts w:cs="Arial" w:ascii="Verdana" w:hAnsi="Verdana"/>
-          <w:sz w:val="56"/>
-          <w:szCs w:val="56"/>
-        </w:rPr>
-      </w:r>
-    </w:p>
-    <w:p>
-      <w:pPr>
-        <w:pStyle w:val="Normal"/>
+    </w:p>
+    <w:p>
+      <w:pPr>
         <w:jc w:val="center"/>
         <w:rPr>
           <w:rFonts w:ascii="Verdana" w:hAnsi="Verdana" w:cs="Arial"/>
@@ -325,17 +202,9 @@
           <w:szCs w:val="56"/>
         </w:rPr>
       </w:pPr>
-      <w:r>
-        <w:rPr>
-          <w:rFonts w:cs="Arial" w:ascii="Verdana" w:hAnsi="Verdana"/>
-          <w:sz w:val="56"/>
-          <w:szCs w:val="56"/>
-        </w:rPr>
-      </w:r>
-    </w:p>
-    <w:p>
-      <w:pPr>
-        <w:pStyle w:val="Normal"/>
+    </w:p>
+    <w:p>
+      <w:pPr>
         <w:jc w:val="center"/>
         <w:rPr>
           <w:rFonts w:ascii="Verdana" w:hAnsi="Verdana" w:cs="Arial"/>
@@ -343,168 +212,102 @@
           <w:szCs w:val="56"/>
         </w:rPr>
       </w:pPr>
-      <w:r>
-        <w:rPr>
-          <w:rFonts w:cs="Arial" w:ascii="Verdana" w:hAnsi="Verdana"/>
+    </w:p>
+    <w:p>
+      <w:pPr>
+        <w:jc w:val="center"/>
+        <w:rPr>
+          <w:rFonts w:ascii="Verdana" w:hAnsi="Verdana" w:cs="Arial"/>
           <w:sz w:val="56"/>
           <w:szCs w:val="56"/>
         </w:rPr>
-      </w:r>
-    </w:p>
-    <w:p>
-      <w:pPr>
-        <w:pStyle w:val="Normal"/>
+      </w:pPr>
+    </w:p>
+    <w:p>
+      <w:pPr>
+        <w:jc w:val="center"/>
+        <w:rPr>
+          <w:rFonts w:ascii="Verdana" w:hAnsi="Verdana" w:cs="Arial"/>
+          <w:sz w:val="56"/>
+          <w:szCs w:val="56"/>
+        </w:rPr>
+      </w:pPr>
+    </w:p>
+    <w:p>
+      <w:pPr>
         <w:jc w:val="right"/>
-        <w:rPr>
-          <w:rFonts w:ascii="Verdana" w:hAnsi="Verdana"/>
-          <w:b/>
-          <w:b/>
-          <w:sz w:val="28"/>
-          <w:szCs w:val="28"/>
-        </w:rPr>
-      </w:pPr>
-      <w:r>
         <w:rPr>
           <w:rFonts w:ascii="Verdana" w:hAnsi="Verdana"/>
           <w:b/>
           <w:sz w:val="28"/>
           <w:szCs w:val="28"/>
         </w:rPr>
-      </w:r>
-    </w:p>
-    <w:p>
-      <w:pPr>
-        <w:pStyle w:val="Normal"/>
+      </w:pPr>
+    </w:p>
+    <w:p>
+      <w:pPr>
         <w:jc w:val="right"/>
-        <w:rPr>
-          <w:rFonts w:ascii="Verdana" w:hAnsi="Verdana"/>
-          <w:b/>
-          <w:b/>
-          <w:sz w:val="28"/>
-          <w:szCs w:val="28"/>
-        </w:rPr>
-      </w:pPr>
-      <w:r>
         <w:rPr>
           <w:rFonts w:ascii="Verdana" w:hAnsi="Verdana"/>
           <w:b/>
           <w:sz w:val="28"/>
           <w:szCs w:val="28"/>
         </w:rPr>
-      </w:r>
-    </w:p>
-    <w:p>
-      <w:pPr>
-        <w:pStyle w:val="Normal"/>
+      </w:pPr>
+    </w:p>
+    <w:p>
+      <w:pPr>
         <w:jc w:val="right"/>
-        <w:rPr>
-          <w:rFonts w:ascii="Verdana" w:hAnsi="Verdana"/>
-          <w:b/>
-          <w:b/>
-          <w:sz w:val="28"/>
-          <w:szCs w:val="28"/>
-        </w:rPr>
-      </w:pPr>
-      <w:r>
         <w:rPr>
           <w:rFonts w:ascii="Verdana" w:hAnsi="Verdana"/>
           <w:b/>
           <w:sz w:val="28"/>
           <w:szCs w:val="28"/>
         </w:rPr>
-      </w:r>
-    </w:p>
-    <w:p>
-      <w:pPr>
-        <w:pStyle w:val="Normal"/>
+      </w:pPr>
+    </w:p>
+    <w:p>
+      <w:pPr>
         <w:jc w:val="right"/>
-        <w:rPr>
-          <w:rFonts w:ascii="Verdana" w:hAnsi="Verdana"/>
-          <w:b/>
-          <w:b/>
-          <w:sz w:val="28"/>
-          <w:szCs w:val="28"/>
-        </w:rPr>
-      </w:pPr>
-      <w:r>
         <w:rPr>
           <w:rFonts w:ascii="Verdana" w:hAnsi="Verdana"/>
           <w:b/>
           <w:sz w:val="28"/>
           <w:szCs w:val="28"/>
         </w:rPr>
-      </w:r>
-    </w:p>
-    <w:p>
-      <w:pPr>
-        <w:pStyle w:val="Normal"/>
+      </w:pPr>
+    </w:p>
+    <w:p>
+      <w:pPr>
         <w:jc w:val="right"/>
-        <w:rPr>
-          <w:rFonts w:ascii="Verdana" w:hAnsi="Verdana"/>
-          <w:b/>
-          <w:b/>
-          <w:sz w:val="28"/>
-          <w:szCs w:val="28"/>
-        </w:rPr>
-      </w:pPr>
-      <w:r>
         <w:rPr>
           <w:rFonts w:ascii="Verdana" w:hAnsi="Verdana"/>
           <w:b/>
           <w:sz w:val="28"/>
           <w:szCs w:val="28"/>
         </w:rPr>
-      </w:r>
-    </w:p>
-    <w:p>
-      <w:pPr>
-        <w:pStyle w:val="Normal"/>
+      </w:pPr>
+    </w:p>
+    <w:p>
+      <w:pPr>
         <w:jc w:val="right"/>
-        <w:rPr>
-          <w:rFonts w:ascii="Verdana" w:hAnsi="Verdana"/>
-          <w:b/>
-          <w:b/>
-          <w:sz w:val="28"/>
-          <w:szCs w:val="28"/>
-        </w:rPr>
-      </w:pPr>
-      <w:r>
         <w:rPr>
           <w:rFonts w:ascii="Verdana" w:hAnsi="Verdana"/>
           <w:b/>
           <w:sz w:val="28"/>
           <w:szCs w:val="28"/>
         </w:rPr>
-      </w:r>
-    </w:p>
-    <w:p>
-      <w:pPr>
-        <w:pStyle w:val="Normal"/>
+      </w:pPr>
+    </w:p>
+    <w:p>
+      <w:pPr>
         <w:jc w:val="right"/>
-        <w:rPr>
-          <w:rFonts w:ascii="Verdana" w:hAnsi="Verdana"/>
-          <w:b/>
-          <w:b/>
-          <w:sz w:val="28"/>
-          <w:szCs w:val="28"/>
-        </w:rPr>
-      </w:pPr>
-      <w:r>
         <w:rPr>
           <w:rFonts w:ascii="Verdana" w:hAnsi="Verdana"/>
           <w:b/>
           <w:sz w:val="28"/>
           <w:szCs w:val="28"/>
         </w:rPr>
-      </w:r>
-    </w:p>
-    <w:p>
-      <w:pPr>
-        <w:pStyle w:val="Normal"/>
-        <w:jc w:val="right"/>
-        <w:rPr>
-          <w:rFonts w:ascii="Verdana" w:hAnsi="Verdana"/>
-        </w:rPr>
       </w:pPr>
       <w:r>
         <w:rPr>
@@ -513,40 +316,68 @@
           <w:sz w:val="28"/>
           <w:szCs w:val="28"/>
         </w:rPr>
+        <w:t xml:space="preserve">Víctor </w:t>
+      </w:r>
+      <w:r>
+        <w:rPr>
+          <w:rFonts w:ascii="Verdana" w:hAnsi="Verdana"/>
+          <w:b/>
+          <w:sz w:val="28"/>
+          <w:szCs w:val="28"/>
+        </w:rPr>
+        <w:t>Rodríguez</w:t>
+      </w:r>
+    </w:p>
+    <w:p>
+      <w:pPr>
+        <w:jc w:val="right"/>
+        <w:rPr>
+          <w:rFonts w:ascii="Verdana" w:hAnsi="Verdana"/>
+        </w:rPr>
+      </w:pPr>
+      <w:r>
+        <w:rPr>
+          <w:rFonts w:ascii="Verdana" w:hAnsi="Verdana"/>
+          <w:b/>
+          <w:sz w:val="28"/>
+          <w:szCs w:val="28"/>
+        </w:rPr>
         <w:t xml:space="preserve">Ethan Erwin </w:t>
       </w:r>
     </w:p>
-    <w:p>
-      <w:pPr>
-        <w:pStyle w:val="Normal"/>
-        <w:rPr/>
-      </w:pPr>
-      <w:r>
-        <w:rPr/>
-      </w:r>
-    </w:p>
+    <w:p/>
     <w:sdt>
       <w:sdtPr>
+        <w:rPr>
+          <w:rFonts w:ascii="Times New Roman" w:eastAsia="Times New Roman" w:hAnsi="Times New Roman" w:cs="Times New Roman"/>
+          <w:color w:val="auto"/>
+          <w:sz w:val="20"/>
+          <w:szCs w:val="20"/>
+        </w:rPr>
+        <w:id w:val="-610895703"/>
         <w:docPartObj>
           <w:docPartGallery w:val="Table of Contents"/>
-          <w:docPartUnique w:val="true"/>
+          <w:docPartUnique/>
         </w:docPartObj>
       </w:sdtPr>
       <w:sdtContent>
         <w:p>
           <w:pPr>
-            <w:pStyle w:val="TOCHeading"/>
-            <w:rPr/>
+            <w:pStyle w:val="TtuloTDC"/>
           </w:pPr>
           <w:r>
-            <w:rPr/>
             <w:t>Contenido</w:t>
           </w:r>
         </w:p>
         <w:p>
           <w:pPr>
-            <w:pStyle w:val="Normal"/>
-            <w:rPr/>
+            <w:pStyle w:val="TDC1"/>
+            <w:tabs>
+              <w:tab w:val="right" w:leader="dot" w:pos="9628"/>
+            </w:tabs>
+            <w:rPr>
+              <w:noProof/>
+            </w:rPr>
           </w:pPr>
           <w:r>
             <w:fldChar w:fldCharType="begin"/>
@@ -556,7 +387,7 @@
               <w:b/>
               <w:bCs/>
             </w:rPr>
-            <w:instrText> TOC \z \o "1-3" \u \h</w:instrText>
+            <w:instrText>TOC \z \o "1-3" \u \h</w:instrText>
           </w:r>
           <w:r>
             <w:rPr>
@@ -565,13 +396,201 @@
             </w:rPr>
             <w:fldChar w:fldCharType="separate"/>
           </w:r>
-          <w:r>
+          <w:hyperlink w:anchor="_Toc177656257" w:history="1">
+            <w:r>
+              <w:rPr>
+                <w:rStyle w:val="Hipervnculo"/>
+                <w:noProof/>
+              </w:rPr>
+              <w:t>Esquema de la red</w:t>
+            </w:r>
+            <w:r>
+              <w:rPr>
+                <w:noProof/>
+                <w:webHidden/>
+              </w:rPr>
+              <w:tab/>
+            </w:r>
+            <w:r>
+              <w:rPr>
+                <w:noProof/>
+                <w:webHidden/>
+              </w:rPr>
+              <w:fldChar w:fldCharType="begin"/>
+            </w:r>
+            <w:r>
+              <w:rPr>
+                <w:noProof/>
+                <w:webHidden/>
+              </w:rPr>
+              <w:instrText xml:space="preserve"> PAGEREF _Toc177656257 \h </w:instrText>
+            </w:r>
+            <w:r>
+              <w:rPr>
+                <w:noProof/>
+                <w:webHidden/>
+              </w:rPr>
+            </w:r>
+            <w:r>
+              <w:rPr>
+                <w:noProof/>
+                <w:webHidden/>
+              </w:rPr>
+              <w:fldChar w:fldCharType="separate"/>
+            </w:r>
+            <w:r>
+              <w:rPr>
+                <w:noProof/>
+                <w:webHidden/>
+              </w:rPr>
+              <w:t>3</w:t>
+            </w:r>
+            <w:r>
+              <w:rPr>
+                <w:noProof/>
+                <w:webHidden/>
+              </w:rPr>
+              <w:fldChar w:fldCharType="end"/>
+            </w:r>
+          </w:hyperlink>
+        </w:p>
+        <w:p>
+          <w:pPr>
+            <w:pStyle w:val="TDC1"/>
+            <w:tabs>
+              <w:tab w:val="right" w:leader="dot" w:pos="9628"/>
+            </w:tabs>
             <w:rPr>
-              <w:b/>
-              <w:bCs/>
+              <w:noProof/>
             </w:rPr>
-            <w:t>No se encontraron entradas de tabla de contenido.</w:t>
-          </w:r>
+          </w:pPr>
+          <w:hyperlink w:anchor="_Toc177656258" w:history="1">
+            <w:r>
+              <w:rPr>
+                <w:rStyle w:val="Hipervnculo"/>
+                <w:noProof/>
+              </w:rPr>
+              <w:t>Configuracion maquina enrutador</w:t>
+            </w:r>
+            <w:r>
+              <w:rPr>
+                <w:noProof/>
+                <w:webHidden/>
+              </w:rPr>
+              <w:tab/>
+            </w:r>
+            <w:r>
+              <w:rPr>
+                <w:noProof/>
+                <w:webHidden/>
+              </w:rPr>
+              <w:fldChar w:fldCharType="begin"/>
+            </w:r>
+            <w:r>
+              <w:rPr>
+                <w:noProof/>
+                <w:webHidden/>
+              </w:rPr>
+              <w:instrText xml:space="preserve"> PAGEREF _Toc177656258 \h </w:instrText>
+            </w:r>
+            <w:r>
+              <w:rPr>
+                <w:noProof/>
+                <w:webHidden/>
+              </w:rPr>
+            </w:r>
+            <w:r>
+              <w:rPr>
+                <w:noProof/>
+                <w:webHidden/>
+              </w:rPr>
+              <w:fldChar w:fldCharType="separate"/>
+            </w:r>
+            <w:r>
+              <w:rPr>
+                <w:noProof/>
+                <w:webHidden/>
+              </w:rPr>
+              <w:t>4</w:t>
+            </w:r>
+            <w:r>
+              <w:rPr>
+                <w:noProof/>
+                <w:webHidden/>
+              </w:rPr>
+              <w:fldChar w:fldCharType="end"/>
+            </w:r>
+          </w:hyperlink>
+        </w:p>
+        <w:p>
+          <w:pPr>
+            <w:pStyle w:val="TDC1"/>
+            <w:tabs>
+              <w:tab w:val="right" w:leader="dot" w:pos="9628"/>
+            </w:tabs>
+            <w:rPr>
+              <w:noProof/>
+            </w:rPr>
+          </w:pPr>
+          <w:hyperlink w:anchor="_Toc177656259" w:history="1">
+            <w:r>
+              <w:rPr>
+                <w:rStyle w:val="Hipervnculo"/>
+                <w:noProof/>
+              </w:rPr>
+              <w:t>Configuracion maquina cliente:</w:t>
+            </w:r>
+            <w:r>
+              <w:rPr>
+                <w:noProof/>
+                <w:webHidden/>
+              </w:rPr>
+              <w:tab/>
+            </w:r>
+            <w:r>
+              <w:rPr>
+                <w:noProof/>
+                <w:webHidden/>
+              </w:rPr>
+              <w:fldChar w:fldCharType="begin"/>
+            </w:r>
+            <w:r>
+              <w:rPr>
+                <w:noProof/>
+                <w:webHidden/>
+              </w:rPr>
+              <w:instrText xml:space="preserve"> PAGEREF _Toc177656259 \h </w:instrText>
+            </w:r>
+            <w:r>
+              <w:rPr>
+                <w:noProof/>
+                <w:webHidden/>
+              </w:rPr>
+            </w:r>
+            <w:r>
+              <w:rPr>
+                <w:noProof/>
+                <w:webHidden/>
+              </w:rPr>
+              <w:fldChar w:fldCharType="separate"/>
+            </w:r>
+            <w:r>
+              <w:rPr>
+                <w:noProof/>
+                <w:webHidden/>
+              </w:rPr>
+              <w:t>5</w:t>
+            </w:r>
+            <w:r>
+              <w:rPr>
+                <w:noProof/>
+                <w:webHidden/>
+              </w:rPr>
+              <w:fldChar w:fldCharType="end"/>
+            </w:r>
+          </w:hyperlink>
+        </w:p>
+        <w:p>
           <w:r>
             <w:rPr>
               <w:b/>
@@ -579,23 +598,19 @@
             </w:rPr>
             <w:fldChar w:fldCharType="end"/>
           </w:r>
-          <w:bookmarkStart w:id="0" w:name="_GoBack"/>
-          <w:bookmarkEnd w:id="0"/>
         </w:p>
         <w:p>
           <w:pPr>
             <w:sectPr>
-              <w:headerReference w:type="default" r:id="rId3"/>
-              <w:headerReference w:type="first" r:id="rId4"/>
-              <w:footerReference w:type="default" r:id="rId5"/>
-              <w:type w:val="nextPage"/>
+              <w:headerReference w:type="default" r:id="rId8"/>
+              <w:footerReference w:type="default" r:id="rId9"/>
+              <w:headerReference w:type="first" r:id="rId10"/>
               <w:pgSz w:w="11906" w:h="16838"/>
-              <w:pgMar w:left="1134" w:right="1134" w:gutter="0" w:header="567" w:top="2036" w:footer="720" w:bottom="1134"/>
-              <w:pgNumType w:fmt="decimal"/>
-              <w:formProt w:val="false"/>
+              <w:pgMar w:top="2036" w:right="1134" w:bottom="1134" w:left="1134" w:header="567" w:footer="720" w:gutter="0"/>
+              <w:cols w:space="720"/>
+              <w:formProt w:val="0"/>
               <w:titlePg/>
-              <w:textDirection w:val="lrTb"/>
-              <w:docGrid w:type="default" w:linePitch="272" w:charSpace="0"/>
+              <w:docGrid w:linePitch="272"/>
             </w:sectPr>
           </w:pPr>
           <w:r>
@@ -606,212 +621,967 @@
     </w:sdt>
     <w:p>
       <w:pPr>
-        <w:pStyle w:val="Normal"/>
         <w:rPr>
           <w:rFonts w:ascii="Arial" w:hAnsi="Arial" w:cs="Arial"/>
         </w:rPr>
       </w:pPr>
-      <w:r>
-        <w:rPr>
-          <w:rFonts w:cs="Arial" w:ascii="Arial" w:hAnsi="Arial"/>
-        </w:rPr>
-      </w:r>
-    </w:p>
-    <w:p>
-      <w:pPr>
-        <w:pStyle w:val="Normal"/>
-        <w:rPr>
-          <w:rFonts w:ascii="Arial" w:hAnsi="Arial" w:cs="Arial"/>
-        </w:rPr>
-      </w:pPr>
-      <w:r>
-        <w:rPr/>
+    </w:p>
+    <w:p>
+      <w:pPr>
+        <w:pStyle w:val="Ttulo1"/>
+      </w:pPr>
+      <w:bookmarkStart w:id="0" w:name="_Toc177656257"/>
+      <w:r>
+        <w:t>Esquema de la red</w:t>
+      </w:r>
+      <w:bookmarkEnd w:id="0"/>
+    </w:p>
+    <w:p>
+      <w:pPr>
+        <w:rPr>
+          <w:noProof/>
+        </w:rPr>
+      </w:pPr>
+      <w:r>
+        <w:rPr>
+          <w:noProof/>
+        </w:rPr>
+        <w:drawing>
+          <wp:inline distT="0" distB="0" distL="0" distR="0" wp14:anchorId="5BA07E19" wp14:editId="5650C700">
+            <wp:extent cx="5400040" cy="1085215"/>
+            <wp:effectExtent l="0" t="0" r="0" b="635"/>
+            <wp:docPr id="1632563532" name="Imagen 1"/>
+            <wp:cNvGraphicFramePr>
+              <a:graphicFrameLocks xmlns:a="http://schemas.openxmlformats.org/drawingml/2006/main" noChangeAspect="1"/>
+            </wp:cNvGraphicFramePr>
+            <a:graphic xmlns:a="http://schemas.openxmlformats.org/drawingml/2006/main">
+              <a:graphicData uri="http://schemas.openxmlformats.org/drawingml/2006/picture">
+                <pic:pic xmlns:pic="http://schemas.openxmlformats.org/drawingml/2006/picture">
+                  <pic:nvPicPr>
+                    <pic:cNvPr id="1632563532" name=""/>
+                    <pic:cNvPicPr/>
+                  </pic:nvPicPr>
+                  <pic:blipFill>
+                    <a:blip r:embed="rId11"/>
+                    <a:stretch>
+                      <a:fillRect/>
+                    </a:stretch>
+                  </pic:blipFill>
+                  <pic:spPr>
+                    <a:xfrm>
+                      <a:off x="0" y="0"/>
+                      <a:ext cx="5400040" cy="1085215"/>
+                    </a:xfrm>
+                    <a:prstGeom prst="rect">
+                      <a:avLst/>
+                    </a:prstGeom>
+                  </pic:spPr>
+                </pic:pic>
+              </a:graphicData>
+            </a:graphic>
+          </wp:inline>
+        </w:drawing>
+      </w:r>
+    </w:p>
+    <w:p>
+      <w:pPr>
+        <w:rPr>
+          <w:noProof/>
+        </w:rPr>
+      </w:pPr>
+    </w:p>
+    <w:p>
+      <w:pPr>
+        <w:rPr>
+          <w:noProof/>
+        </w:rPr>
+      </w:pPr>
+      <w:r>
+        <w:rPr>
+          <w:noProof/>
+        </w:rPr>
+        <w:br w:type="page"/>
+      </w:r>
+    </w:p>
+    <w:p>
+      <w:pPr>
+        <w:pStyle w:val="Ttulo1"/>
+        <w:rPr>
+          <w:noProof/>
+        </w:rPr>
+      </w:pPr>
+      <w:bookmarkStart w:id="1" w:name="_Toc177656258"/>
+      <w:r>
+        <w:rPr>
+          <w:noProof/>
+        </w:rPr>
+        <w:lastRenderedPageBreak/>
+        <w:t>Configuracion maquina enrutador</w:t>
+      </w:r>
+      <w:bookmarkEnd w:id="1"/>
+    </w:p>
+    <w:p/>
+    <w:p>
+      <w:r>
+        <w:t>Para que el equipo pueda enrutar hay que descomentar una línea en el archivo /etc/sysctl.conf para habilitar el enrutamiento</w:t>
+      </w:r>
+    </w:p>
+    <w:p>
+      <w:r>
+        <w:rPr>
+          <w:noProof/>
+        </w:rPr>
+        <w:drawing>
+          <wp:inline distT="0" distB="0" distL="0" distR="0" wp14:anchorId="4F16F037" wp14:editId="2C7B4468">
+            <wp:extent cx="5092576" cy="1327150"/>
+            <wp:effectExtent l="0" t="0" r="0" b="6350"/>
+            <wp:docPr id="2143516822" name="Imagen 13"/>
+            <wp:cNvGraphicFramePr>
+              <a:graphicFrameLocks xmlns:a="http://schemas.openxmlformats.org/drawingml/2006/main" noChangeAspect="1"/>
+            </wp:cNvGraphicFramePr>
+            <a:graphic xmlns:a="http://schemas.openxmlformats.org/drawingml/2006/main">
+              <a:graphicData uri="http://schemas.openxmlformats.org/drawingml/2006/picture">
+                <pic:pic xmlns:pic="http://schemas.openxmlformats.org/drawingml/2006/picture">
+                  <pic:nvPicPr>
+                    <pic:cNvPr id="0" name="Picture 4"/>
+                    <pic:cNvPicPr>
+                      <a:picLocks noChangeAspect="1" noChangeArrowheads="1"/>
+                    </pic:cNvPicPr>
+                  </pic:nvPicPr>
+                  <pic:blipFill>
+                    <a:blip r:embed="rId12">
+                      <a:extLst>
+                        <a:ext uri="{28A0092B-C50C-407E-A947-70E740481C1C}">
+                          <a14:useLocalDpi xmlns:a14="http://schemas.microsoft.com/office/drawing/2010/main" val="0"/>
+                        </a:ext>
+                      </a:extLst>
+                    </a:blip>
+                    <a:srcRect/>
+                    <a:stretch>
+                      <a:fillRect/>
+                    </a:stretch>
+                  </pic:blipFill>
+                  <pic:spPr bwMode="auto">
+                    <a:xfrm>
+                      <a:off x="0" y="0"/>
+                      <a:ext cx="5107027" cy="1330916"/>
+                    </a:xfrm>
+                    <a:prstGeom prst="rect">
+                      <a:avLst/>
+                    </a:prstGeom>
+                    <a:noFill/>
+                    <a:ln>
+                      <a:noFill/>
+                    </a:ln>
+                  </pic:spPr>
+                </pic:pic>
+              </a:graphicData>
+            </a:graphic>
+          </wp:inline>
+        </w:drawing>
+      </w:r>
+    </w:p>
+    <w:p>
+      <w:r>
+        <w:t xml:space="preserve">Después de habilitar el enrutamiento hay que poner los siguientes comandos para las IP tables </w:t>
+      </w:r>
+    </w:p>
+    <w:p>
+      <w:r>
+        <w:rPr>
+          <w:noProof/>
+        </w:rPr>
+        <mc:AlternateContent>
+          <mc:Choice Requires="wps">
+            <w:drawing>
+              <wp:anchor distT="45720" distB="45720" distL="114300" distR="114300" simplePos="0" relativeHeight="251635200" behindDoc="0" locked="0" layoutInCell="1" allowOverlap="1" wp14:anchorId="719EAF4D" wp14:editId="26DA5764">
+                <wp:simplePos x="0" y="0"/>
+                <wp:positionH relativeFrom="column">
+                  <wp:posOffset>-57785</wp:posOffset>
+                </wp:positionH>
+                <wp:positionV relativeFrom="paragraph">
+                  <wp:posOffset>226695</wp:posOffset>
+                </wp:positionV>
+                <wp:extent cx="5499100" cy="711200"/>
+                <wp:effectExtent l="0" t="0" r="25400" b="12700"/>
+                <wp:wrapSquare wrapText="bothSides"/>
+                <wp:docPr id="217" name="Cuadro de texto 2"/>
+                <wp:cNvGraphicFramePr>
+                  <a:graphicFrameLocks xmlns:a="http://schemas.openxmlformats.org/drawingml/2006/main"/>
+                </wp:cNvGraphicFramePr>
+                <a:graphic xmlns:a="http://schemas.openxmlformats.org/drawingml/2006/main">
+                  <a:graphicData uri="http://schemas.microsoft.com/office/word/2010/wordprocessingShape">
+                    <wps:wsp>
+                      <wps:cNvSpPr txBox="1">
+                        <a:spLocks noChangeArrowheads="1"/>
+                      </wps:cNvSpPr>
+                      <wps:spPr bwMode="auto">
+                        <a:xfrm>
+                          <a:off x="0" y="0"/>
+                          <a:ext cx="5499100" cy="711200"/>
+                        </a:xfrm>
+                        <a:prstGeom prst="rect">
+                          <a:avLst/>
+                        </a:prstGeom>
+                        <a:solidFill>
+                          <a:srgbClr val="FFFFFF"/>
+                        </a:solidFill>
+                        <a:ln w="9525">
+                          <a:solidFill>
+                            <a:srgbClr val="000000"/>
+                          </a:solidFill>
+                          <a:miter lim="800000"/>
+                          <a:headEnd/>
+                          <a:tailEnd/>
+                        </a:ln>
+                      </wps:spPr>
+                      <wps:txbx>
+                        <w:txbxContent>
+                          <w:p>
+                            <w:pPr>
+                              <w:rPr>
+                                <w:rFonts w:ascii="Consolas" w:hAnsi="Consolas"/>
+                              </w:rPr>
+                            </w:pPr>
+                            <w:r>
+                              <w:rPr>
+                                <w:rFonts w:ascii="Consolas" w:hAnsi="Consolas"/>
+                              </w:rPr>
+                              <w:t>sudo iptables -t nat -A POSTROUTING -o enp0s8 -j MASQUERADE</w:t>
+                            </w:r>
+                          </w:p>
+                          <w:p>
+                            <w:pPr>
+                              <w:rPr>
+                                <w:rFonts w:ascii="Consolas" w:hAnsi="Consolas"/>
+                              </w:rPr>
+                            </w:pPr>
+                            <w:r>
+                              <w:rPr>
+                                <w:rFonts w:ascii="Consolas" w:hAnsi="Consolas"/>
+                              </w:rPr>
+                              <w:t>sudo iptables -A FORWARD -i enp0s3 -o enp0s8 -j ACCEPT</w:t>
+                            </w:r>
+                          </w:p>
+                          <w:p>
+                            <w:pPr>
+                              <w:rPr>
+                                <w:rFonts w:ascii="Consolas" w:hAnsi="Consolas"/>
+                              </w:rPr>
+                            </w:pPr>
+                            <w:r>
+                              <w:rPr>
+                                <w:rFonts w:ascii="Consolas" w:hAnsi="Consolas"/>
+                              </w:rPr>
+                              <w:t>sudo iptables -A FORWARD -i enp0s8 -o enp0s3 -m state -- ESTABLISHED,RELATED -j ACCEPT</w:t>
+                            </w:r>
+                          </w:p>
+                        </w:txbxContent>
+                      </wps:txbx>
+                      <wps:bodyPr rot="0" vert="horz" wrap="square" lIns="91440" tIns="45720" rIns="91440" bIns="45720" anchor="t" anchorCtr="0">
+                        <a:noAutofit/>
+                      </wps:bodyPr>
+                    </wps:wsp>
+                  </a:graphicData>
+                </a:graphic>
+                <wp14:sizeRelH relativeFrom="margin">
+                  <wp14:pctWidth>0</wp14:pctWidth>
+                </wp14:sizeRelH>
+                <wp14:sizeRelV relativeFrom="margin">
+                  <wp14:pctHeight>0</wp14:pctHeight>
+                </wp14:sizeRelV>
+              </wp:anchor>
+            </w:drawing>
+          </mc:Choice>
+          <mc:Fallback>
+            <w:pict>
+              <v:shapetype w14:anchorId="719EAF4D" id="_x0000_t202" coordsize="21600,21600" o:spt="202" path="m,l,21600r21600,l21600,xe">
+                <v:stroke joinstyle="miter"/>
+                <v:path gradientshapeok="t" o:connecttype="rect"/>
+              </v:shapetype>
+              <v:shape id="Cuadro de texto 2" o:spid="_x0000_s1026" type="#_x0000_t202" style="position:absolute;margin-left:-4.55pt;margin-top:17.85pt;width:433pt;height:56pt;z-index:251635200;visibility:visible;mso-wrap-style:square;mso-width-percent:0;mso-height-percent:0;mso-wrap-distance-left:9pt;mso-wrap-distance-top:3.6pt;mso-wrap-distance-right:9pt;mso-wrap-distance-bottom:3.6pt;mso-position-horizontal:absolute;mso-position-horizontal-relative:text;mso-position-vertical:absolute;mso-position-vertical-relative:text;mso-width-percent:0;mso-height-percent:0;mso-width-relative:margin;mso-height-relative:margin;v-text-anchor:top" o:gfxdata="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">
+                <v:textbox>
+                  <w:txbxContent>
+                    <w:p>
+                      <w:pPr>
+                        <w:rPr>
+                          <w:rFonts w:ascii="Consolas" w:hAnsi="Consolas"/>
+                        </w:rPr>
+                      </w:pPr>
+                      <w:r>
+                        <w:rPr>
+                          <w:rFonts w:ascii="Consolas" w:hAnsi="Consolas"/>
+                        </w:rPr>
+                        <w:t>sudo iptables -t nat -A POSTROUTING -o enp0s8 -j MASQUERADE</w:t>
+                      </w:r>
+                    </w:p>
+                    <w:p>
+                      <w:pPr>
+                        <w:rPr>
+                          <w:rFonts w:ascii="Consolas" w:hAnsi="Consolas"/>
+                        </w:rPr>
+                      </w:pPr>
+                      <w:r>
+                        <w:rPr>
+                          <w:rFonts w:ascii="Consolas" w:hAnsi="Consolas"/>
+                        </w:rPr>
+                        <w:t>sudo iptables -A FORWARD -i enp0s3 -o enp0s8 -j ACCEPT</w:t>
+                      </w:r>
+                    </w:p>
+                    <w:p>
+                      <w:pPr>
+                        <w:rPr>
+                          <w:rFonts w:ascii="Consolas" w:hAnsi="Consolas"/>
+                        </w:rPr>
+                      </w:pPr>
+                      <w:r>
+                        <w:rPr>
+                          <w:rFonts w:ascii="Consolas" w:hAnsi="Consolas"/>
+                        </w:rPr>
+                        <w:t>sudo iptables -A FORWARD -i enp0s8 -o enp0s3 -m state -- ESTABLISHED,RELATED -j ACCEPT</w:t>
+                      </w:r>
+                    </w:p>
+                  </w:txbxContent>
+                </v:textbox>
+                <w10:wrap type="square"/>
+              </v:shape>
+            </w:pict>
+          </mc:Fallback>
+        </mc:AlternateContent>
+      </w:r>
+    </w:p>
+    <w:p>
+      <w:r>
+        <w:t xml:space="preserve">El primer comando habilita la </w:t>
+      </w:r>
+      <w:r>
+        <w:t>traducción</w:t>
+      </w:r>
+      <w:r>
+        <w:t xml:space="preserve"> de direcciones de red NAT en la interfaz de salida, aplica la regla después de que los paquetes han sido enrutados, la opción de masquerade asegura que la IP de origen se reemplace por la IP de la interfaz de salida</w:t>
+      </w:r>
+    </w:p>
+    <w:p>
+      <w:r>
+        <w:t xml:space="preserve">El segundo comando permite el </w:t>
+      </w:r>
+      <w:r>
+        <w:t>envió</w:t>
+      </w:r>
+      <w:r>
+        <w:t xml:space="preserve"> de paquetes desde una interfaz a otra</w:t>
+      </w:r>
+    </w:p>
+    <w:p>
+      <w:r>
+        <w:t>El tercer comando permite el trafico de retorno para las conexiones establecidas o relacionadas.</w:t>
+      </w:r>
+    </w:p>
+    <w:p/>
+    <w:p>
+      <w:r>
+        <w:rPr>
+          <w:noProof/>
+        </w:rPr>
+        <mc:AlternateContent>
+          <mc:Choice Requires="wps">
+            <w:drawing>
+              <wp:anchor distT="45720" distB="45720" distL="114300" distR="114300" simplePos="0" relativeHeight="251649536" behindDoc="0" locked="0" layoutInCell="1" allowOverlap="1" wp14:anchorId="1B051FE2" wp14:editId="22C7D28F">
+                <wp:simplePos x="0" y="0"/>
+                <wp:positionH relativeFrom="column">
+                  <wp:posOffset>-635</wp:posOffset>
+                </wp:positionH>
+                <wp:positionV relativeFrom="paragraph">
+                  <wp:posOffset>297180</wp:posOffset>
+                </wp:positionV>
+                <wp:extent cx="5365750" cy="292100"/>
+                <wp:effectExtent l="0" t="0" r="25400" b="12700"/>
+                <wp:wrapSquare wrapText="bothSides"/>
+                <wp:docPr id="1508730471" name="Cuadro de texto 2"/>
+                <wp:cNvGraphicFramePr>
+                  <a:graphicFrameLocks xmlns:a="http://schemas.openxmlformats.org/drawingml/2006/main"/>
+                </wp:cNvGraphicFramePr>
+                <a:graphic xmlns:a="http://schemas.openxmlformats.org/drawingml/2006/main">
+                  <a:graphicData uri="http://schemas.microsoft.com/office/word/2010/wordprocessingShape">
+                    <wps:wsp>
+                      <wps:cNvSpPr txBox="1">
+                        <a:spLocks noChangeArrowheads="1"/>
+                      </wps:cNvSpPr>
+                      <wps:spPr bwMode="auto">
+                        <a:xfrm>
+                          <a:off x="0" y="0"/>
+                          <a:ext cx="5365750" cy="292100"/>
+                        </a:xfrm>
+                        <a:prstGeom prst="rect">
+                          <a:avLst/>
+                        </a:prstGeom>
+                        <a:solidFill>
+                          <a:srgbClr val="FFFFFF"/>
+                        </a:solidFill>
+                        <a:ln w="9525">
+                          <a:solidFill>
+                            <a:srgbClr val="000000"/>
+                          </a:solidFill>
+                          <a:miter lim="800000"/>
+                          <a:headEnd/>
+                          <a:tailEnd/>
+                        </a:ln>
+                      </wps:spPr>
+                      <wps:txbx>
+                        <w:txbxContent>
+                          <w:p>
+                            <w:r>
+                              <w:t>Sudo iptables -L -v -n</w:t>
+                            </w:r>
+                          </w:p>
+                        </w:txbxContent>
+                      </wps:txbx>
+                      <wps:bodyPr rot="0" vert="horz" wrap="square" lIns="91440" tIns="45720" rIns="91440" bIns="45720" anchor="t" anchorCtr="0">
+                        <a:noAutofit/>
+                      </wps:bodyPr>
+                    </wps:wsp>
+                  </a:graphicData>
+                </a:graphic>
+                <wp14:sizeRelH relativeFrom="margin">
+                  <wp14:pctWidth>0</wp14:pctWidth>
+                </wp14:sizeRelH>
+                <wp14:sizeRelV relativeFrom="margin">
+                  <wp14:pctHeight>0</wp14:pctHeight>
+                </wp14:sizeRelV>
+              </wp:anchor>
+            </w:drawing>
+          </mc:Choice>
+          <mc:Fallback>
+            <w:pict>
+              <v:shape w14:anchorId="1B051FE2" id="_x0000_s1027" type="#_x0000_t202" style="position:absolute;margin-left:-.05pt;margin-top:23.4pt;width:422.5pt;height:23pt;z-index:251649536;visibility:visible;mso-wrap-style:square;mso-width-percent:0;mso-height-percent:0;mso-wrap-distance-left:9pt;mso-wrap-distance-top:3.6pt;mso-wrap-distance-right:9pt;mso-wrap-distance-bottom:3.6pt;mso-position-horizontal:absolute;mso-position-horizontal-relative:text;mso-position-vertical:absolute;mso-position-vertical-relative:text;mso-width-percent:0;mso-height-percent:0;mso-width-relative:margin;mso-height-relative:margin;v-text-anchor:top" o:gfxdata="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">
+                <v:textbox>
+                  <w:txbxContent>
+                    <w:p>
+                      <w:r>
+                        <w:t>Sudo iptables -L -v -n</w:t>
+                      </w:r>
+                    </w:p>
+                  </w:txbxContent>
+                </v:textbox>
+                <w10:wrap type="square"/>
+              </v:shape>
+            </w:pict>
+          </mc:Fallback>
+        </mc:AlternateContent>
+      </w:r>
+      <w:r>
+        <w:t>Para comprobar que se añadieron correctamente se puede usar el comando</w:t>
+      </w:r>
+    </w:p>
+    <w:p>
+      <w:r>
+        <w:rPr>
+          <w:noProof/>
+        </w:rPr>
+        <w:drawing>
+          <wp:inline distT="0" distB="0" distL="0" distR="0" wp14:anchorId="1AC65455" wp14:editId="6D8B17CD">
+            <wp:extent cx="5397500" cy="1606550"/>
+            <wp:effectExtent l="0" t="0" r="0" b="0"/>
+            <wp:docPr id="1355951225" name="Imagen 11"/>
+            <wp:cNvGraphicFramePr>
+              <a:graphicFrameLocks xmlns:a="http://schemas.openxmlformats.org/drawingml/2006/main" noChangeAspect="1"/>
+            </wp:cNvGraphicFramePr>
+            <a:graphic xmlns:a="http://schemas.openxmlformats.org/drawingml/2006/main">
+              <a:graphicData uri="http://schemas.openxmlformats.org/drawingml/2006/picture">
+                <pic:pic xmlns:pic="http://schemas.openxmlformats.org/drawingml/2006/picture">
+                  <pic:nvPicPr>
+                    <pic:cNvPr id="0" name="Picture 2"/>
+                    <pic:cNvPicPr>
+                      <a:picLocks noChangeAspect="1" noChangeArrowheads="1"/>
+                    </pic:cNvPicPr>
+                  </pic:nvPicPr>
+                  <pic:blipFill>
+                    <a:blip r:embed="rId13">
+                      <a:extLst>
+                        <a:ext uri="{28A0092B-C50C-407E-A947-70E740481C1C}">
+                          <a14:useLocalDpi xmlns:a14="http://schemas.microsoft.com/office/drawing/2010/main" val="0"/>
+                        </a:ext>
+                      </a:extLst>
+                    </a:blip>
+                    <a:srcRect/>
+                    <a:stretch>
+                      <a:fillRect/>
+                    </a:stretch>
+                  </pic:blipFill>
+                  <pic:spPr bwMode="auto">
+                    <a:xfrm>
+                      <a:off x="0" y="0"/>
+                      <a:ext cx="5397500" cy="1606550"/>
+                    </a:xfrm>
+                    <a:prstGeom prst="rect">
+                      <a:avLst/>
+                    </a:prstGeom>
+                    <a:noFill/>
+                    <a:ln>
+                      <a:noFill/>
+                    </a:ln>
+                  </pic:spPr>
+                </pic:pic>
+              </a:graphicData>
+            </a:graphic>
+          </wp:inline>
+        </w:drawing>
+      </w:r>
+    </w:p>
+    <w:p/>
+    <w:p>
+      <w:r>
+        <w:t xml:space="preserve">Para no perder toda la configuración hay que guardar un script que se ejecutara al inicio del equipo creando el archivo iptables.sh con los comandos anteriores, se tiene que guardar en /etc/init.d con permisos de ejecución con el comando </w:t>
+      </w:r>
+      <w:r>
+        <w:rPr>
+          <w:rFonts w:ascii="Consolas" w:hAnsi="Consolas"/>
+        </w:rPr>
+        <w:t>chmod</w:t>
+      </w:r>
+      <w:r>
+        <w:rPr>
+          <w:rFonts w:ascii="Consolas" w:hAnsi="Consolas"/>
+        </w:rPr>
+        <w:t>.</w:t>
+      </w:r>
+    </w:p>
+    <w:p/>
+    <w:p/>
+    <w:p/>
+    <w:p/>
+    <w:p/>
+    <w:p/>
+    <w:p/>
+    <w:p/>
+    <w:p/>
+    <w:p/>
+    <w:p>
+      <w:pPr>
+        <w:pStyle w:val="Ttulo1"/>
+      </w:pPr>
+      <w:bookmarkStart w:id="2" w:name="_Toc177656259"/>
+      <w:r>
+        <w:lastRenderedPageBreak/>
+        <w:t>Configuración</w:t>
+      </w:r>
+      <w:r>
+        <w:t xml:space="preserve"> maquina cliente:</w:t>
+      </w:r>
+      <w:bookmarkEnd w:id="2"/>
+    </w:p>
+    <w:p/>
+    <w:p>
+      <w:r>
+        <w:t>En el equipo cliente después de ponerle la dirección IP</w:t>
+      </w:r>
+      <w:r>
+        <w:t>, hemos tenido que poner unos comandos para que redireccione al equipo servidor con el siguiente comando:</w:t>
+      </w:r>
+    </w:p>
+    <w:p>
+      <w:r>
+        <w:rPr>
+          <w:noProof/>
+        </w:rPr>
+        <mc:AlternateContent>
+          <mc:Choice Requires="wps">
+            <w:drawing>
+              <wp:anchor distT="45720" distB="45720" distL="114300" distR="114300" simplePos="0" relativeHeight="251663360" behindDoc="0" locked="0" layoutInCell="1" allowOverlap="1" wp14:anchorId="202BF66F" wp14:editId="39BC1899">
+                <wp:simplePos x="0" y="0"/>
+                <wp:positionH relativeFrom="column">
+                  <wp:posOffset>100965</wp:posOffset>
+                </wp:positionH>
+                <wp:positionV relativeFrom="paragraph">
+                  <wp:posOffset>48895</wp:posOffset>
+                </wp:positionV>
+                <wp:extent cx="4927600" cy="260350"/>
+                <wp:effectExtent l="0" t="0" r="25400" b="25400"/>
+                <wp:wrapTopAndBottom/>
+                <wp:docPr id="1242228217" name="Cuadro de texto 2"/>
+                <wp:cNvGraphicFramePr>
+                  <a:graphicFrameLocks xmlns:a="http://schemas.openxmlformats.org/drawingml/2006/main"/>
+                </wp:cNvGraphicFramePr>
+                <a:graphic xmlns:a="http://schemas.openxmlformats.org/drawingml/2006/main">
+                  <a:graphicData uri="http://schemas.microsoft.com/office/word/2010/wordprocessingShape">
+                    <wps:wsp>
+                      <wps:cNvSpPr txBox="1">
+                        <a:spLocks noChangeArrowheads="1"/>
+                      </wps:cNvSpPr>
+                      <wps:spPr bwMode="auto">
+                        <a:xfrm>
+                          <a:off x="0" y="0"/>
+                          <a:ext cx="4927600" cy="260350"/>
+                        </a:xfrm>
+                        <a:prstGeom prst="rect">
+                          <a:avLst/>
+                        </a:prstGeom>
+                        <a:solidFill>
+                          <a:srgbClr val="FFFFFF"/>
+                        </a:solidFill>
+                        <a:ln w="9525">
+                          <a:solidFill>
+                            <a:srgbClr val="000000"/>
+                          </a:solidFill>
+                          <a:miter lim="800000"/>
+                          <a:headEnd/>
+                          <a:tailEnd/>
+                        </a:ln>
+                      </wps:spPr>
+                      <wps:txbx>
+                        <w:txbxContent>
+                          <w:p>
+                            <w:r>
+                              <w:t>sudo ip route add default via 192.168.1.1</w:t>
+                            </w:r>
+                          </w:p>
+                        </w:txbxContent>
+                      </wps:txbx>
+                      <wps:bodyPr rot="0" vert="horz" wrap="square" lIns="91440" tIns="45720" rIns="91440" bIns="45720" anchor="t" anchorCtr="0">
+                        <a:noAutofit/>
+                      </wps:bodyPr>
+                    </wps:wsp>
+                  </a:graphicData>
+                </a:graphic>
+                <wp14:sizeRelH relativeFrom="margin">
+                  <wp14:pctWidth>0</wp14:pctWidth>
+                </wp14:sizeRelH>
+                <wp14:sizeRelV relativeFrom="margin">
+                  <wp14:pctHeight>0</wp14:pctHeight>
+                </wp14:sizeRelV>
+              </wp:anchor>
+            </w:drawing>
+          </mc:Choice>
+          <mc:Fallback>
+            <w:pict>
+              <v:shape w14:anchorId="202BF66F" id="_x0000_s1028" type="#_x0000_t202" style="position:absolute;margin-left:7.95pt;margin-top:3.85pt;width:388pt;height:20.5pt;z-index:251663360;visibility:visible;mso-wrap-style:square;mso-width-percent:0;mso-height-percent:0;mso-wrap-distance-left:9pt;mso-wrap-distance-top:3.6pt;mso-wrap-distance-right:9pt;mso-wrap-distance-bottom:3.6pt;mso-position-horizontal:absolute;mso-position-horizontal-relative:text;mso-position-vertical:absolute;mso-position-vertical-relative:text;mso-width-percent:0;mso-height-percent:0;mso-width-relative:margin;mso-height-relative:margin;v-text-anchor:top" o:gfxdata="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">
+                <v:textbox>
+                  <w:txbxContent>
+                    <w:p>
+                      <w:r>
+                        <w:t>sudo ip route add default via 192.168.1.1</w:t>
+                      </w:r>
+                    </w:p>
+                  </w:txbxContent>
+                </v:textbox>
+                <w10:wrap type="topAndBottom"/>
+              </v:shape>
+            </w:pict>
+          </mc:Fallback>
+        </mc:AlternateContent>
+      </w:r>
+      <w:r>
+        <w:t>Para meter DNS al cliente hay que editar también el archivo resolv.conf añadiendo la línea “nameserver 8.8.8.8”</w:t>
+      </w:r>
+    </w:p>
+    <w:p/>
+    <w:p>
+      <w:r>
+        <w:rPr>
+          <w:noProof/>
+        </w:rPr>
+        <w:drawing>
+          <wp:anchor distT="0" distB="0" distL="114300" distR="114300" simplePos="0" relativeHeight="251652608" behindDoc="1" locked="0" layoutInCell="1" allowOverlap="1" wp14:anchorId="34BA5627" wp14:editId="20413B7B">
+            <wp:simplePos x="0" y="0"/>
+            <wp:positionH relativeFrom="column">
+              <wp:posOffset>2647315</wp:posOffset>
+            </wp:positionH>
+            <wp:positionV relativeFrom="paragraph">
+              <wp:posOffset>322580</wp:posOffset>
+            </wp:positionV>
+            <wp:extent cx="2666365" cy="2914650"/>
+            <wp:effectExtent l="0" t="0" r="635" b="0"/>
+            <wp:wrapNone/>
+            <wp:docPr id="1058487048" name="Imagen 15"/>
+            <wp:cNvGraphicFramePr>
+              <a:graphicFrameLocks xmlns:a="http://schemas.openxmlformats.org/drawingml/2006/main" noChangeAspect="1"/>
+            </wp:cNvGraphicFramePr>
+            <a:graphic xmlns:a="http://schemas.openxmlformats.org/drawingml/2006/main">
+              <a:graphicData uri="http://schemas.openxmlformats.org/drawingml/2006/picture">
+                <pic:pic xmlns:pic="http://schemas.openxmlformats.org/drawingml/2006/picture">
+                  <pic:nvPicPr>
+                    <pic:cNvPr id="0" name="Picture 6"/>
+                    <pic:cNvPicPr>
+                      <a:picLocks noChangeAspect="1" noChangeArrowheads="1"/>
+                    </pic:cNvPicPr>
+                  </pic:nvPicPr>
+                  <pic:blipFill>
+                    <a:blip r:embed="rId14" cstate="print">
+                      <a:extLst>
+                        <a:ext uri="{28A0092B-C50C-407E-A947-70E740481C1C}">
+                          <a14:useLocalDpi xmlns:a14="http://schemas.microsoft.com/office/drawing/2010/main" val="0"/>
+                        </a:ext>
+                      </a:extLst>
+                    </a:blip>
+                    <a:srcRect/>
+                    <a:stretch>
+                      <a:fillRect/>
+                    </a:stretch>
+                  </pic:blipFill>
+                  <pic:spPr bwMode="auto">
+                    <a:xfrm>
+                      <a:off x="0" y="0"/>
+                      <a:ext cx="2666365" cy="2914650"/>
+                    </a:xfrm>
+                    <a:prstGeom prst="rect">
+                      <a:avLst/>
+                    </a:prstGeom>
+                    <a:noFill/>
+                    <a:ln>
+                      <a:noFill/>
+                    </a:ln>
+                  </pic:spPr>
+                </pic:pic>
+              </a:graphicData>
+            </a:graphic>
+          </wp:anchor>
+        </w:drawing>
+      </w:r>
+      <w:r>
+        <w:t>Una vez hayamos terminado esto podremos comprobar que la maquina hace ping tanto poniendo la IP como el nombre de la página, también podremos abrir Firefox o cualquier otro navegador y podremos visitar las páginas web.</w:t>
+      </w:r>
+    </w:p>
+    <w:p>
+      <w:r>
+        <w:rPr>
+          <w:noProof/>
+        </w:rPr>
+        <w:drawing>
+          <wp:inline distT="0" distB="0" distL="0" distR="0" wp14:anchorId="5BDDC133" wp14:editId="68F87F87">
+            <wp:extent cx="2622550" cy="1857382"/>
+            <wp:effectExtent l="0" t="0" r="6350" b="9525"/>
+            <wp:docPr id="1839107465" name="Imagen 14"/>
+            <wp:cNvGraphicFramePr>
+              <a:graphicFrameLocks xmlns:a="http://schemas.openxmlformats.org/drawingml/2006/main" noChangeAspect="1"/>
+            </wp:cNvGraphicFramePr>
+            <a:graphic xmlns:a="http://schemas.openxmlformats.org/drawingml/2006/main">
+              <a:graphicData uri="http://schemas.openxmlformats.org/drawingml/2006/picture">
+                <pic:pic xmlns:pic="http://schemas.openxmlformats.org/drawingml/2006/picture">
+                  <pic:nvPicPr>
+                    <pic:cNvPr id="0" name="Picture 5"/>
+                    <pic:cNvPicPr>
+                      <a:picLocks noChangeAspect="1" noChangeArrowheads="1"/>
+                    </pic:cNvPicPr>
+                  </pic:nvPicPr>
+                  <pic:blipFill>
+                    <a:blip r:embed="rId15" cstate="print">
+                      <a:extLst>
+                        <a:ext uri="{28A0092B-C50C-407E-A947-70E740481C1C}">
+                          <a14:useLocalDpi xmlns:a14="http://schemas.microsoft.com/office/drawing/2010/main" val="0"/>
+                        </a:ext>
+                      </a:extLst>
+                    </a:blip>
+                    <a:srcRect/>
+                    <a:stretch>
+                      <a:fillRect/>
+                    </a:stretch>
+                  </pic:blipFill>
+                  <pic:spPr bwMode="auto">
+                    <a:xfrm>
+                      <a:off x="0" y="0"/>
+                      <a:ext cx="2632057" cy="1864115"/>
+                    </a:xfrm>
+                    <a:prstGeom prst="rect">
+                      <a:avLst/>
+                    </a:prstGeom>
+                    <a:noFill/>
+                    <a:ln>
+                      <a:noFill/>
+                    </a:ln>
+                  </pic:spPr>
+                </pic:pic>
+              </a:graphicData>
+            </a:graphic>
+          </wp:inline>
+        </w:drawing>
       </w:r>
     </w:p>
     <w:sectPr>
-      <w:headerReference w:type="default" r:id="rId6"/>
-      <w:footerReference w:type="default" r:id="rId7"/>
-      <w:type w:val="nextPage"/>
+      <w:headerReference w:type="default" r:id="rId16"/>
+      <w:footerReference w:type="default" r:id="rId17"/>
       <w:pgSz w:w="11906" w:h="16838"/>
-      <w:pgMar w:left="1701" w:right="1701" w:gutter="0" w:header="708" w:top="1417" w:footer="708" w:bottom="1417"/>
-      <w:pgNumType w:fmt="decimal"/>
-      <w:formProt w:val="false"/>
-      <w:textDirection w:val="lrTb"/>
-      <w:docGrid w:type="default" w:linePitch="360" w:charSpace="0"/>
+      <w:pgMar w:top="1417" w:right="1701" w:bottom="1417" w:left="1701" w:header="708" w:footer="708" w:gutter="0"/>
+      <w:cols w:space="720"/>
+      <w:formProt w:val="0"/>
+      <w:docGrid w:linePitch="360"/>
     </w:sectPr>
   </w:body>
 </w:document>
 </file>
 
+<file path=word/endnotes.xml><?xml version="1.0" encoding="utf-8"?>
+<w:endnotes xmlns:wpc="http://schemas.microsoft.com/office/word/2010/wordprocessingCanvas" xmlns:cx="http://schemas.microsoft.com/office/drawing/2014/chartex" xmlns:cx1="http://schemas.microsoft.com/office/drawing/2015/9/8/chartex" xmlns:cx2="http://schemas.microsoft.com/office/drawing/2015/10/21/chartex" xmlns:cx3="http://schemas.microsoft.com/office/drawing/2016/5/9/chartex" xmlns:cx4="http://schemas.microsoft.com/office/drawing/2016/5/10/chartex" xmlns:cx5="http://schemas.microsoft.com/office/drawing/2016/5/11/chartex" xmlns:cx6="http://schemas.microsoft.com/office/drawing/2016/5/12/chartex" xmlns:cx7="http://schemas.microsoft.com/office/drawing/2016/5/13/chartex" xmlns:cx8="http://schemas.microsoft.com/office/drawing/2016/5/14/chartex" xmlns:mc="http://schemas.openxmlformats.org/markup-compatibility/2006" xmlns:aink="http://schemas.microsoft.com/office/drawing/2016/ink" xmlns:am3d="http://schemas.microsoft.com/office/drawing/2017/model3d" xmlns:o="urn:schemas-microsoft-com:office:office" xmlns:oel="http://schemas.microsoft.com/office/2019/extlst" xmlns:r="http://schemas.openxmlformats.org/officeDocument/2006/relationships" xmlns:m="http://schemas.openxmlformats.org/officeDocument/2006/math" xmlns:v="urn:schemas-microsoft-com:vml" xmlns:wp14="http://schemas.microsoft.com/office/word/2010/wordprocessingDrawing" xmlns:wp="http://schemas.openxmlformats.org/drawingml/2006/wordprocessingDrawing" xmlns:w10="urn:schemas-microsoft-com:office:word" xmlns:w="http://schemas.openxmlformats.org/wordprocessingml/2006/main" xmlns:w14="http://schemas.microsoft.com/office/word/2010/wordml" xmlns:w15="http://schemas.microsoft.com/office/word/2012/wordml" xmlns:w16cex="http://schemas.microsoft.com/office/word/2018/wordml/cex" xmlns:w16cid="http://schemas.microsoft.com/office/word/2016/wordml/cid" xmlns:w16="http://schemas.microsoft.com/office/word/2018/wordml" xmlns:w16du="http://schemas.microsoft.com/office/word/2023/wordml/word16du" xmlns:w16sdtdh="http://schemas.microsoft.com/office/word/2020/wordml/sdtdatahash" xmlns:w16se="http://schemas.microsoft.com/office/word/2015/wordml/symex" xmlns:wpg="http://schemas.microsoft.com/office/word/2010/wordprocessingGroup" xmlns:wpi="http://schemas.microsoft.com/office/word/2010/wordprocessingInk" xmlns:wne="http://schemas.microsoft.com/office/word/2006/wordml" xmlns:wps="http://schemas.microsoft.com/office/word/2010/wordprocessingShape" mc:Ignorable="w14 w15 w16se w16cid w16 w16cex w16sdtdh w16du wp14">
+  <w:endnote w:type="separator" w:id="-1">
+    <w:p>
+      <w:r>
+        <w:separator/>
+      </w:r>
+    </w:p>
+  </w:endnote>
+  <w:endnote w:type="continuationSeparator" w:id="0">
+    <w:p>
+      <w:r>
+        <w:continuationSeparator/>
+      </w:r>
+    </w:p>
+  </w:endnote>
+</w:endnotes>
+</file>
+
 <file path=word/footer1.xml><?xml version="1.0" encoding="utf-8"?>
-<w:ftr xmlns:o="urn:schemas-microsoft-com:office:office" xmlns:r="http://schemas.openxmlformats.org/officeDocument/2006/relationships" xmlns:v="urn:schemas-microsoft-com:vml" xmlns:w="http://schemas.openxmlformats.org/wordprocessingml/2006/main" xmlns:w10="urn:schemas-microsoft-com:office:word" xmlns:wp="http://schemas.openxmlformats.org/drawingml/2006/wordprocessingDrawing" xmlns:wps="http://schemas.microsoft.com/office/word/2010/wordprocessingShape" xmlns:wpg="http://schemas.microsoft.com/office/word/2010/wordprocessingGroup" xmlns:mc="http://schemas.openxmlformats.org/markup-compatibility/2006" xmlns:wp14="http://schemas.microsoft.com/office/word/2010/wordprocessingDrawing" xmlns:w14="http://schemas.microsoft.com/office/word/2010/wordml" mc:Ignorable="w14 wp14">
+<w:ftr xmlns:wpc="http://schemas.microsoft.com/office/word/2010/wordprocessingCanvas" xmlns:cx="http://schemas.microsoft.com/office/drawing/2014/chartex" xmlns:cx1="http://schemas.microsoft.com/office/drawing/2015/9/8/chartex" xmlns:cx2="http://schemas.microsoft.com/office/drawing/2015/10/21/chartex" xmlns:cx3="http://schemas.microsoft.com/office/drawing/2016/5/9/chartex" xmlns:cx4="http://schemas.microsoft.com/office/drawing/2016/5/10/chartex" xmlns:cx5="http://schemas.microsoft.com/office/drawing/2016/5/11/chartex" xmlns:cx6="http://schemas.microsoft.com/office/drawing/2016/5/12/chartex" xmlns:cx7="http://schemas.microsoft.com/office/drawing/2016/5/13/chartex" xmlns:cx8="http://schemas.microsoft.com/office/drawing/2016/5/14/chartex" xmlns:mc="http://schemas.openxmlformats.org/markup-compatibility/2006" xmlns:aink="http://schemas.microsoft.com/office/drawing/2016/ink" xmlns:am3d="http://schemas.microsoft.com/office/drawing/2017/model3d" xmlns:o="urn:schemas-microsoft-com:office:office" xmlns:oel="http://schemas.microsoft.com/office/2019/extlst" xmlns:r="http://schemas.openxmlformats.org/officeDocument/2006/relationships" xmlns:m="http://schemas.openxmlformats.org/officeDocument/2006/math" xmlns:v="urn:schemas-microsoft-com:vml" xmlns:wp14="http://schemas.microsoft.com/office/word/2010/wordprocessingDrawing" xmlns:wp="http://schemas.openxmlformats.org/drawingml/2006/wordprocessingDrawing" xmlns:w10="urn:schemas-microsoft-com:office:word" xmlns:w="http://schemas.openxmlformats.org/wordprocessingml/2006/main" xmlns:w14="http://schemas.microsoft.com/office/word/2010/wordml" xmlns:w15="http://schemas.microsoft.com/office/word/2012/wordml" xmlns:w16cex="http://schemas.microsoft.com/office/word/2018/wordml/cex" xmlns:w16cid="http://schemas.microsoft.com/office/word/2016/wordml/cid" xmlns:w16="http://schemas.microsoft.com/office/word/2018/wordml" xmlns:w16du="http://schemas.microsoft.com/office/word/2023/wordml/word16du" xmlns:w16sdtdh="http://schemas.microsoft.com/office/word/2020/wordml/sdtdatahash" xmlns:w16se="http://schemas.microsoft.com/office/word/2015/wordml/symex" xmlns:wpg="http://schemas.microsoft.com/office/word/2010/wordprocessingGroup" xmlns:wpi="http://schemas.microsoft.com/office/word/2010/wordprocessingInk" xmlns:wne="http://schemas.microsoft.com/office/word/2006/wordml" xmlns:wps="http://schemas.microsoft.com/office/word/2010/wordprocessingShape" mc:Ignorable="w14 w15 w16se w16cid w16 w16cex w16sdtdh w16du wp14">
   <w:p>
     <w:pPr>
-      <w:pStyle w:val="Cabecera"/>
+      <w:pStyle w:val="Encabezado"/>
       <w:pBdr>
         <w:bottom w:val="thickThinSmallGap" w:sz="24" w:space="1" w:color="622423"/>
       </w:pBdr>
       <w:tabs>
         <w:tab w:val="clear" w:pos="8504"/>
-        <w:tab w:val="center" w:pos="4252" w:leader="none"/>
-        <w:tab w:val="right" w:pos="9639" w:leader="none"/>
+        <w:tab w:val="right" w:pos="9639"/>
       </w:tabs>
       <w:jc w:val="center"/>
       <w:rPr>
         <w:rFonts w:ascii="Arial" w:hAnsi="Arial" w:cs="Arial"/>
       </w:rPr>
     </w:pPr>
-    <w:r>
-      <w:rPr>
-        <w:rFonts w:cs="Arial" w:ascii="Arial" w:hAnsi="Arial"/>
-      </w:rPr>
-    </w:r>
   </w:p>
   <w:p>
     <w:pPr>
       <w:pStyle w:val="Piedepgina"/>
       <w:tabs>
         <w:tab w:val="clear" w:pos="8504"/>
-        <w:tab w:val="left" w:pos="0" w:leader="none"/>
-        <w:tab w:val="center" w:pos="4252" w:leader="none"/>
-        <w:tab w:val="right" w:pos="9639" w:leader="none"/>
+        <w:tab w:val="left" w:pos="0"/>
+        <w:tab w:val="right" w:pos="9639"/>
       </w:tabs>
       <w:rPr>
         <w:rFonts w:ascii="Arial" w:hAnsi="Arial" w:cs="Arial"/>
       </w:rPr>
     </w:pPr>
-    <w:r>
-      <w:rPr>
-        <w:rFonts w:cs="Arial" w:ascii="Arial" w:hAnsi="Arial"/>
-      </w:rPr>
-    </w:r>
   </w:p>
   <w:p>
     <w:pPr>
       <w:pStyle w:val="Piedepgina"/>
       <w:tabs>
         <w:tab w:val="clear" w:pos="8504"/>
-        <w:tab w:val="left" w:pos="0" w:leader="none"/>
-        <w:tab w:val="center" w:pos="4252" w:leader="none"/>
-        <w:tab w:val="right" w:pos="9639" w:leader="none"/>
+        <w:tab w:val="left" w:pos="0"/>
+        <w:tab w:val="right" w:pos="9639"/>
       </w:tabs>
       <w:rPr>
         <w:rFonts w:ascii="Arial" w:hAnsi="Arial" w:cs="Arial"/>
       </w:rPr>
     </w:pPr>
-    <w:r>
-      <w:rPr>
-        <w:rFonts w:cs="Arial" w:ascii="Arial" w:hAnsi="Arial"/>
-      </w:rPr>
-    </w:r>
   </w:p>
   <w:p>
     <w:pPr>
       <w:pStyle w:val="Piedepgina"/>
       <w:tabs>
         <w:tab w:val="clear" w:pos="8504"/>
-        <w:tab w:val="left" w:pos="0" w:leader="none"/>
-        <w:tab w:val="center" w:pos="4252" w:leader="none"/>
-        <w:tab w:val="right" w:pos="8505" w:leader="none"/>
+        <w:tab w:val="left" w:pos="0"/>
+        <w:tab w:val="right" w:pos="8505"/>
       </w:tabs>
       <w:jc w:val="center"/>
-      <w:rPr/>
     </w:pPr>
     <w:r>
       <w:rPr>
-        <w:rFonts w:cs="Arial" w:ascii="Arial" w:hAnsi="Arial"/>
+        <w:rFonts w:ascii="Arial" w:hAnsi="Arial" w:cs="Arial"/>
       </w:rPr>
       <w:t>Nombre de práctica</w:t>
+    </w:r>
+    <w:r>
+      <w:rPr>
+        <w:rFonts w:ascii="Arial" w:hAnsi="Arial" w:cs="Arial"/>
+      </w:rPr>
       <w:tab/>
       <w:t xml:space="preserve">     </w:t>
     </w:r>
     <w:r>
       <w:rPr>
-        <w:rFonts w:cs="Arial" w:ascii="Arial" w:hAnsi="Arial"/>
+        <w:rFonts w:ascii="Arial" w:hAnsi="Arial" w:cs="Arial"/>
         <w:b/>
       </w:rPr>
       <w:t>Ethan Erwin</w:t>
     </w:r>
     <w:r>
       <w:rPr>
-        <w:rFonts w:cs="Arial" w:ascii="Arial" w:hAnsi="Arial"/>
+        <w:rFonts w:ascii="Arial" w:hAnsi="Arial" w:cs="Arial"/>
       </w:rPr>
       <w:tab/>
       <w:t xml:space="preserve">Página </w:t>
     </w:r>
     <w:r>
       <w:rPr>
-        <w:rFonts w:cs="Arial" w:ascii="Arial" w:hAnsi="Arial"/>
+        <w:rFonts w:ascii="Arial" w:hAnsi="Arial" w:cs="Arial"/>
         <w:b/>
       </w:rPr>
       <w:fldChar w:fldCharType="begin"/>
     </w:r>
     <w:r>
       <w:rPr>
+        <w:rFonts w:ascii="Arial" w:hAnsi="Arial" w:cs="Arial"/>
         <w:b/>
-        <w:rFonts w:cs="Arial" w:ascii="Arial" w:hAnsi="Arial"/>
-      </w:rPr>
-      <w:instrText> PAGE </w:instrText>
-    </w:r>
-    <w:r>
-      <w:rPr>
+      </w:rPr>
+      <w:instrText>PAGE</w:instrText>
+    </w:r>
+    <w:r>
+      <w:rPr>
+        <w:rFonts w:ascii="Arial" w:hAnsi="Arial" w:cs="Arial"/>
         <w:b/>
-        <w:rFonts w:cs="Arial" w:ascii="Arial" w:hAnsi="Arial"/>
       </w:rPr>
       <w:fldChar w:fldCharType="separate"/>
     </w:r>
     <w:r>
       <w:rPr>
+        <w:rFonts w:ascii="Arial" w:hAnsi="Arial" w:cs="Arial"/>
         <w:b/>
-        <w:rFonts w:cs="Arial" w:ascii="Arial" w:hAnsi="Arial"/>
       </w:rPr>
       <w:t>2</w:t>
     </w:r>
     <w:r>
       <w:rPr>
+        <w:rFonts w:ascii="Arial" w:hAnsi="Arial" w:cs="Arial"/>
         <w:b/>
-        <w:rFonts w:cs="Arial" w:ascii="Arial" w:hAnsi="Arial"/>
       </w:rPr>
       <w:fldChar w:fldCharType="end"/>
     </w:r>
     <w:r>
       <w:rPr>
-        <w:rFonts w:cs="Arial" w:ascii="Arial" w:hAnsi="Arial"/>
+        <w:rFonts w:ascii="Arial" w:hAnsi="Arial" w:cs="Arial"/>
       </w:rPr>
       <w:t xml:space="preserve"> de </w:t>
     </w:r>
     <w:r>
       <w:rPr>
-        <w:rFonts w:cs="Arial" w:ascii="Arial" w:hAnsi="Arial"/>
+        <w:rFonts w:ascii="Arial" w:hAnsi="Arial" w:cs="Arial"/>
         <w:b/>
       </w:rPr>
       <w:fldChar w:fldCharType="begin"/>
     </w:r>
     <w:r>
       <w:rPr>
+        <w:rFonts w:ascii="Arial" w:hAnsi="Arial" w:cs="Arial"/>
         <w:b/>
-        <w:rFonts w:cs="Arial" w:ascii="Arial" w:hAnsi="Arial"/>
-      </w:rPr>
-      <w:instrText> NUMPAGES </w:instrText>
-    </w:r>
-    <w:r>
-      <w:rPr>
+      </w:rPr>
+      <w:instrText>NUMPAGES</w:instrText>
+    </w:r>
+    <w:r>
+      <w:rPr>
+        <w:rFonts w:ascii="Arial" w:hAnsi="Arial" w:cs="Arial"/>
         <w:b/>
-        <w:rFonts w:cs="Arial" w:ascii="Arial" w:hAnsi="Arial"/>
       </w:rPr>
       <w:fldChar w:fldCharType="separate"/>
     </w:r>
     <w:r>
       <w:rPr>
+        <w:rFonts w:ascii="Arial" w:hAnsi="Arial" w:cs="Arial"/>
         <w:b/>
-        <w:rFonts w:cs="Arial" w:ascii="Arial" w:hAnsi="Arial"/>
       </w:rPr>
       <w:t>3</w:t>
     </w:r>
     <w:r>
       <w:rPr>
+        <w:rFonts w:ascii="Arial" w:hAnsi="Arial" w:cs="Arial"/>
         <w:b/>
-        <w:rFonts w:cs="Arial" w:ascii="Arial" w:hAnsi="Arial"/>
       </w:rPr>
       <w:fldChar w:fldCharType="end"/>
     </w:r>
@@ -820,193 +1590,171 @@
     <w:pPr>
       <w:pStyle w:val="Piedepgina"/>
       <w:tabs>
-        <w:tab w:val="left" w:pos="3435" w:leader="none"/>
-        <w:tab w:val="center" w:pos="4252" w:leader="none"/>
-        <w:tab w:val="right" w:pos="8504" w:leader="none"/>
-        <w:tab w:val="right" w:pos="9638" w:leader="none"/>
+        <w:tab w:val="left" w:pos="3435"/>
+        <w:tab w:val="right" w:pos="9638"/>
       </w:tabs>
       <w:rPr>
         <w:rFonts w:ascii="Arial" w:hAnsi="Arial" w:cs="Arial"/>
       </w:rPr>
     </w:pPr>
-    <w:r>
-      <w:rPr>
-        <w:rFonts w:cs="Arial" w:ascii="Arial" w:hAnsi="Arial"/>
-      </w:rPr>
-    </w:r>
   </w:p>
 </w:ftr>
 </file>
 
 <file path=word/footer2.xml><?xml version="1.0" encoding="utf-8"?>
-<w:ftr xmlns:o="urn:schemas-microsoft-com:office:office" xmlns:r="http://schemas.openxmlformats.org/officeDocument/2006/relationships" xmlns:v="urn:schemas-microsoft-com:vml" xmlns:w="http://schemas.openxmlformats.org/wordprocessingml/2006/main" xmlns:w10="urn:schemas-microsoft-com:office:word" xmlns:wp="http://schemas.openxmlformats.org/drawingml/2006/wordprocessingDrawing" xmlns:wps="http://schemas.microsoft.com/office/word/2010/wordprocessingShape" xmlns:wpg="http://schemas.microsoft.com/office/word/2010/wordprocessingGroup" xmlns:mc="http://schemas.openxmlformats.org/markup-compatibility/2006" xmlns:wp14="http://schemas.microsoft.com/office/word/2010/wordprocessingDrawing" xmlns:w14="http://schemas.microsoft.com/office/word/2010/wordml" mc:Ignorable="w14 wp14">
+<w:ftr xmlns:wpc="http://schemas.microsoft.com/office/word/2010/wordprocessingCanvas" xmlns:cx="http://schemas.microsoft.com/office/drawing/2014/chartex" xmlns:cx1="http://schemas.microsoft.com/office/drawing/2015/9/8/chartex" xmlns:cx2="http://schemas.microsoft.com/office/drawing/2015/10/21/chartex" xmlns:cx3="http://schemas.microsoft.com/office/drawing/2016/5/9/chartex" xmlns:cx4="http://schemas.microsoft.com/office/drawing/2016/5/10/chartex" xmlns:cx5="http://schemas.microsoft.com/office/drawing/2016/5/11/chartex" xmlns:cx6="http://schemas.microsoft.com/office/drawing/2016/5/12/chartex" xmlns:cx7="http://schemas.microsoft.com/office/drawing/2016/5/13/chartex" xmlns:cx8="http://schemas.microsoft.com/office/drawing/2016/5/14/chartex" xmlns:mc="http://schemas.openxmlformats.org/markup-compatibility/2006" xmlns:aink="http://schemas.microsoft.com/office/drawing/2016/ink" xmlns:am3d="http://schemas.microsoft.com/office/drawing/2017/model3d" xmlns:o="urn:schemas-microsoft-com:office:office" xmlns:oel="http://schemas.microsoft.com/office/2019/extlst" xmlns:r="http://schemas.openxmlformats.org/officeDocument/2006/relationships" xmlns:m="http://schemas.openxmlformats.org/officeDocument/2006/math" xmlns:v="urn:schemas-microsoft-com:vml" xmlns:wp14="http://schemas.microsoft.com/office/word/2010/wordprocessingDrawing" xmlns:wp="http://schemas.openxmlformats.org/drawingml/2006/wordprocessingDrawing" xmlns:w10="urn:schemas-microsoft-com:office:word" xmlns:w="http://schemas.openxmlformats.org/wordprocessingml/2006/main" xmlns:w14="http://schemas.microsoft.com/office/word/2010/wordml" xmlns:w15="http://schemas.microsoft.com/office/word/2012/wordml" xmlns:w16cex="http://schemas.microsoft.com/office/word/2018/wordml/cex" xmlns:w16cid="http://schemas.microsoft.com/office/word/2016/wordml/cid" xmlns:w16="http://schemas.microsoft.com/office/word/2018/wordml" xmlns:w16du="http://schemas.microsoft.com/office/word/2023/wordml/word16du" xmlns:w16sdtdh="http://schemas.microsoft.com/office/word/2020/wordml/sdtdatahash" xmlns:w16se="http://schemas.microsoft.com/office/word/2015/wordml/symex" xmlns:wpg="http://schemas.microsoft.com/office/word/2010/wordprocessingGroup" xmlns:wpi="http://schemas.microsoft.com/office/word/2010/wordprocessingInk" xmlns:wne="http://schemas.microsoft.com/office/word/2006/wordml" xmlns:wps="http://schemas.microsoft.com/office/word/2010/wordprocessingShape" mc:Ignorable="w14 w15 w16se w16cid w16 w16cex w16sdtdh w16du wp14">
   <w:p>
     <w:pPr>
-      <w:pStyle w:val="Cabecera"/>
+      <w:pStyle w:val="Encabezado"/>
       <w:pBdr>
         <w:bottom w:val="thickThinSmallGap" w:sz="24" w:space="1" w:color="622423"/>
       </w:pBdr>
       <w:tabs>
         <w:tab w:val="clear" w:pos="8504"/>
-        <w:tab w:val="center" w:pos="4252" w:leader="none"/>
-        <w:tab w:val="right" w:pos="9639" w:leader="none"/>
+        <w:tab w:val="right" w:pos="9639"/>
       </w:tabs>
       <w:jc w:val="center"/>
       <w:rPr>
         <w:rFonts w:ascii="Arial" w:hAnsi="Arial" w:cs="Arial"/>
       </w:rPr>
     </w:pPr>
-    <w:r>
-      <w:rPr>
-        <w:rFonts w:cs="Arial" w:ascii="Arial" w:hAnsi="Arial"/>
-      </w:rPr>
-    </w:r>
   </w:p>
   <w:p>
     <w:pPr>
       <w:pStyle w:val="Piedepgina"/>
       <w:tabs>
         <w:tab w:val="clear" w:pos="8504"/>
-        <w:tab w:val="left" w:pos="0" w:leader="none"/>
-        <w:tab w:val="center" w:pos="4252" w:leader="none"/>
-        <w:tab w:val="right" w:pos="9639" w:leader="none"/>
+        <w:tab w:val="left" w:pos="0"/>
+        <w:tab w:val="right" w:pos="9639"/>
       </w:tabs>
       <w:rPr>
         <w:rFonts w:ascii="Arial" w:hAnsi="Arial" w:cs="Arial"/>
       </w:rPr>
     </w:pPr>
-    <w:r>
-      <w:rPr>
-        <w:rFonts w:cs="Arial" w:ascii="Arial" w:hAnsi="Arial"/>
-      </w:rPr>
-    </w:r>
   </w:p>
   <w:p>
     <w:pPr>
       <w:pStyle w:val="Piedepgina"/>
       <w:tabs>
         <w:tab w:val="clear" w:pos="8504"/>
-        <w:tab w:val="left" w:pos="0" w:leader="none"/>
-        <w:tab w:val="center" w:pos="4252" w:leader="none"/>
-        <w:tab w:val="right" w:pos="9639" w:leader="none"/>
+        <w:tab w:val="left" w:pos="0"/>
+        <w:tab w:val="right" w:pos="9639"/>
       </w:tabs>
       <w:rPr>
         <w:rFonts w:ascii="Arial" w:hAnsi="Arial" w:cs="Arial"/>
       </w:rPr>
     </w:pPr>
-    <w:r>
-      <w:rPr>
-        <w:rFonts w:cs="Arial" w:ascii="Arial" w:hAnsi="Arial"/>
-      </w:rPr>
-    </w:r>
   </w:p>
   <w:p>
     <w:pPr>
       <w:pStyle w:val="Piedepgina"/>
       <w:tabs>
         <w:tab w:val="clear" w:pos="8504"/>
-        <w:tab w:val="left" w:pos="0" w:leader="none"/>
-        <w:tab w:val="center" w:pos="4252" w:leader="none"/>
-        <w:tab w:val="right" w:pos="8505" w:leader="none"/>
+        <w:tab w:val="left" w:pos="0"/>
+        <w:tab w:val="right" w:pos="8505"/>
       </w:tabs>
       <w:jc w:val="center"/>
-      <w:rPr/>
     </w:pPr>
     <w:r>
       <w:rPr>
-        <w:rFonts w:cs="Arial" w:ascii="Arial" w:hAnsi="Arial"/>
+        <w:rFonts w:ascii="Arial" w:hAnsi="Arial" w:cs="Arial"/>
       </w:rPr>
       <w:t>Nombre de práctica</w:t>
+    </w:r>
+    <w:r>
+      <w:rPr>
+        <w:rFonts w:ascii="Arial" w:hAnsi="Arial" w:cs="Arial"/>
+      </w:rPr>
       <w:tab/>
       <w:t xml:space="preserve">     </w:t>
     </w:r>
     <w:r>
       <w:rPr>
-        <w:rFonts w:cs="Arial" w:ascii="Arial" w:hAnsi="Arial"/>
+        <w:rFonts w:ascii="Arial" w:hAnsi="Arial" w:cs="Arial"/>
         <w:b/>
       </w:rPr>
       <w:t>Ethan Erwin</w:t>
     </w:r>
     <w:r>
       <w:rPr>
-        <w:rFonts w:cs="Arial" w:ascii="Arial" w:hAnsi="Arial"/>
+        <w:rFonts w:ascii="Arial" w:hAnsi="Arial" w:cs="Arial"/>
       </w:rPr>
       <w:tab/>
       <w:t xml:space="preserve">Página </w:t>
     </w:r>
     <w:r>
       <w:rPr>
-        <w:rFonts w:cs="Arial" w:ascii="Arial" w:hAnsi="Arial"/>
+        <w:rFonts w:ascii="Arial" w:hAnsi="Arial" w:cs="Arial"/>
         <w:b/>
       </w:rPr>
       <w:fldChar w:fldCharType="begin"/>
     </w:r>
     <w:r>
       <w:rPr>
+        <w:rFonts w:ascii="Arial" w:hAnsi="Arial" w:cs="Arial"/>
         <w:b/>
-        <w:rFonts w:cs="Arial" w:ascii="Arial" w:hAnsi="Arial"/>
-      </w:rPr>
-      <w:instrText> PAGE </w:instrText>
-    </w:r>
-    <w:r>
-      <w:rPr>
+      </w:rPr>
+      <w:instrText>PAGE</w:instrText>
+    </w:r>
+    <w:r>
+      <w:rPr>
+        <w:rFonts w:ascii="Arial" w:hAnsi="Arial" w:cs="Arial"/>
         <w:b/>
-        <w:rFonts w:cs="Arial" w:ascii="Arial" w:hAnsi="Arial"/>
       </w:rPr>
       <w:fldChar w:fldCharType="separate"/>
     </w:r>
     <w:r>
       <w:rPr>
+        <w:rFonts w:ascii="Arial" w:hAnsi="Arial" w:cs="Arial"/>
         <w:b/>
-        <w:rFonts w:cs="Arial" w:ascii="Arial" w:hAnsi="Arial"/>
       </w:rPr>
       <w:t>3</w:t>
     </w:r>
     <w:r>
       <w:rPr>
+        <w:rFonts w:ascii="Arial" w:hAnsi="Arial" w:cs="Arial"/>
         <w:b/>
-        <w:rFonts w:cs="Arial" w:ascii="Arial" w:hAnsi="Arial"/>
       </w:rPr>
       <w:fldChar w:fldCharType="end"/>
     </w:r>
     <w:r>
       <w:rPr>
-        <w:rFonts w:cs="Arial" w:ascii="Arial" w:hAnsi="Arial"/>
+        <w:rFonts w:ascii="Arial" w:hAnsi="Arial" w:cs="Arial"/>
       </w:rPr>
       <w:t xml:space="preserve"> de </w:t>
     </w:r>
     <w:r>
       <w:rPr>
-        <w:rFonts w:cs="Arial" w:ascii="Arial" w:hAnsi="Arial"/>
+        <w:rFonts w:ascii="Arial" w:hAnsi="Arial" w:cs="Arial"/>
         <w:b/>
       </w:rPr>
       <w:fldChar w:fldCharType="begin"/>
     </w:r>
     <w:r>
       <w:rPr>
+        <w:rFonts w:ascii="Arial" w:hAnsi="Arial" w:cs="Arial"/>
         <w:b/>
-        <w:rFonts w:cs="Arial" w:ascii="Arial" w:hAnsi="Arial"/>
-      </w:rPr>
-      <w:instrText> NUMPAGES </w:instrText>
-    </w:r>
-    <w:r>
-      <w:rPr>
+      </w:rPr>
+      <w:instrText>NUMPAGES</w:instrText>
+    </w:r>
+    <w:r>
+      <w:rPr>
+        <w:rFonts w:ascii="Arial" w:hAnsi="Arial" w:cs="Arial"/>
         <w:b/>
-        <w:rFonts w:cs="Arial" w:ascii="Arial" w:hAnsi="Arial"/>
       </w:rPr>
       <w:fldChar w:fldCharType="separate"/>
     </w:r>
     <w:r>
       <w:rPr>
+        <w:rFonts w:ascii="Arial" w:hAnsi="Arial" w:cs="Arial"/>
         <w:b/>
-        <w:rFonts w:cs="Arial" w:ascii="Arial" w:hAnsi="Arial"/>
       </w:rPr>
       <w:t>3</w:t>
     </w:r>
     <w:r>
       <w:rPr>
+        <w:rFonts w:ascii="Arial" w:hAnsi="Arial" w:cs="Arial"/>
         <w:b/>
-        <w:rFonts w:cs="Arial" w:ascii="Arial" w:hAnsi="Arial"/>
       </w:rPr>
       <w:fldChar w:fldCharType="end"/>
     </w:r>
@@ -1015,36 +1763,47 @@
     <w:pPr>
       <w:pStyle w:val="Piedepgina"/>
       <w:tabs>
-        <w:tab w:val="left" w:pos="3435" w:leader="none"/>
-        <w:tab w:val="center" w:pos="4252" w:leader="none"/>
-        <w:tab w:val="right" w:pos="8504" w:leader="none"/>
-        <w:tab w:val="right" w:pos="9638" w:leader="none"/>
+        <w:tab w:val="left" w:pos="3435"/>
+        <w:tab w:val="right" w:pos="9638"/>
       </w:tabs>
       <w:rPr>
         <w:rFonts w:ascii="Arial" w:hAnsi="Arial" w:cs="Arial"/>
       </w:rPr>
     </w:pPr>
-    <w:r>
-      <w:rPr>
-        <w:rFonts w:cs="Arial" w:ascii="Arial" w:hAnsi="Arial"/>
-      </w:rPr>
-    </w:r>
   </w:p>
 </w:ftr>
 </file>
 
+<file path=word/footnotes.xml><?xml version="1.0" encoding="utf-8"?>
+<w:footnotes xmlns:wpc="http://schemas.microsoft.com/office/word/2010/wordprocessingCanvas" xmlns:cx="http://schemas.microsoft.com/office/drawing/2014/chartex" xmlns:cx1="http://schemas.microsoft.com/office/drawing/2015/9/8/chartex" xmlns:cx2="http://schemas.microsoft.com/office/drawing/2015/10/21/chartex" xmlns:cx3="http://schemas.microsoft.com/office/drawing/2016/5/9/chartex" xmlns:cx4="http://schemas.microsoft.com/office/drawing/2016/5/10/chartex" xmlns:cx5="http://schemas.microsoft.com/office/drawing/2016/5/11/chartex" xmlns:cx6="http://schemas.microsoft.com/office/drawing/2016/5/12/chartex" xmlns:cx7="http://schemas.microsoft.com/office/drawing/2016/5/13/chartex" xmlns:cx8="http://schemas.microsoft.com/office/drawing/2016/5/14/chartex" xmlns:mc="http://schemas.openxmlformats.org/markup-compatibility/2006" xmlns:aink="http://schemas.microsoft.com/office/drawing/2016/ink" xmlns:am3d="http://schemas.microsoft.com/office/drawing/2017/model3d" xmlns:o="urn:schemas-microsoft-com:office:office" xmlns:oel="http://schemas.microsoft.com/office/2019/extlst" xmlns:r="http://schemas.openxmlformats.org/officeDocument/2006/relationships" xmlns:m="http://schemas.openxmlformats.org/officeDocument/2006/math" xmlns:v="urn:schemas-microsoft-com:vml" xmlns:wp14="http://schemas.microsoft.com/office/word/2010/wordprocessingDrawing" xmlns:wp="http://schemas.openxmlformats.org/drawingml/2006/wordprocessingDrawing" xmlns:w10="urn:schemas-microsoft-com:office:word" xmlns:w="http://schemas.openxmlformats.org/wordprocessingml/2006/main" xmlns:w14="http://schemas.microsoft.com/office/word/2010/wordml" xmlns:w15="http://schemas.microsoft.com/office/word/2012/wordml" xmlns:w16cex="http://schemas.microsoft.com/office/word/2018/wordml/cex" xmlns:w16cid="http://schemas.microsoft.com/office/word/2016/wordml/cid" xmlns:w16="http://schemas.microsoft.com/office/word/2018/wordml" xmlns:w16du="http://schemas.microsoft.com/office/word/2023/wordml/word16du" xmlns:w16sdtdh="http://schemas.microsoft.com/office/word/2020/wordml/sdtdatahash" xmlns:w16se="http://schemas.microsoft.com/office/word/2015/wordml/symex" xmlns:wpg="http://schemas.microsoft.com/office/word/2010/wordprocessingGroup" xmlns:wpi="http://schemas.microsoft.com/office/word/2010/wordprocessingInk" xmlns:wne="http://schemas.microsoft.com/office/word/2006/wordml" xmlns:wps="http://schemas.microsoft.com/office/word/2010/wordprocessingShape" mc:Ignorable="w14 w15 w16se w16cid w16 w16cex w16sdtdh w16du wp14">
+  <w:footnote w:type="separator" w:id="-1">
+    <w:p>
+      <w:r>
+        <w:separator/>
+      </w:r>
+    </w:p>
+  </w:footnote>
+  <w:footnote w:type="continuationSeparator" w:id="0">
+    <w:p>
+      <w:r>
+        <w:continuationSeparator/>
+      </w:r>
+    </w:p>
+  </w:footnote>
+</w:footnotes>
+</file>
+
 <file path=word/header1.xml><?xml version="1.0" encoding="utf-8"?>
-<w:hdr xmlns:o="urn:schemas-microsoft-com:office:office" xmlns:r="http://schemas.openxmlformats.org/officeDocument/2006/relationships" xmlns:v="urn:schemas-microsoft-com:vml" xmlns:w="http://schemas.openxmlformats.org/wordprocessingml/2006/main" xmlns:w10="urn:schemas-microsoft-com:office:word" xmlns:wp="http://schemas.openxmlformats.org/drawingml/2006/wordprocessingDrawing" xmlns:wps="http://schemas.microsoft.com/office/word/2010/wordprocessingShape" xmlns:wpg="http://schemas.microsoft.com/office/word/2010/wordprocessingGroup" xmlns:mc="http://schemas.openxmlformats.org/markup-compatibility/2006" xmlns:wp14="http://schemas.microsoft.com/office/word/2010/wordprocessingDrawing" xmlns:w14="http://schemas.microsoft.com/office/word/2010/wordml" mc:Ignorable="w14 wp14">
+<w:hdr xmlns:wpc="http://schemas.microsoft.com/office/word/2010/wordprocessingCanvas" xmlns:cx="http://schemas.microsoft.com/office/drawing/2014/chartex" xmlns:cx1="http://schemas.microsoft.com/office/drawing/2015/9/8/chartex" xmlns:cx2="http://schemas.microsoft.com/office/drawing/2015/10/21/chartex" xmlns:cx3="http://schemas.microsoft.com/office/drawing/2016/5/9/chartex" xmlns:cx4="http://schemas.microsoft.com/office/drawing/2016/5/10/chartex" xmlns:cx5="http://schemas.microsoft.com/office/drawing/2016/5/11/chartex" xmlns:cx6="http://schemas.microsoft.com/office/drawing/2016/5/12/chartex" xmlns:cx7="http://schemas.microsoft.com/office/drawing/2016/5/13/chartex" xmlns:cx8="http://schemas.microsoft.com/office/drawing/2016/5/14/chartex" xmlns:mc="http://schemas.openxmlformats.org/markup-compatibility/2006" xmlns:aink="http://schemas.microsoft.com/office/drawing/2016/ink" xmlns:am3d="http://schemas.microsoft.com/office/drawing/2017/model3d" xmlns:o="urn:schemas-microsoft-com:office:office" xmlns:oel="http://schemas.microsoft.com/office/2019/extlst" xmlns:r="http://schemas.openxmlformats.org/officeDocument/2006/relationships" xmlns:m="http://schemas.openxmlformats.org/officeDocument/2006/math" xmlns:v="urn:schemas-microsoft-com:vml" xmlns:wp14="http://schemas.microsoft.com/office/word/2010/wordprocessingDrawing" xmlns:wp="http://schemas.openxmlformats.org/drawingml/2006/wordprocessingDrawing" xmlns:w10="urn:schemas-microsoft-com:office:word" xmlns:w="http://schemas.openxmlformats.org/wordprocessingml/2006/main" xmlns:w14="http://schemas.microsoft.com/office/word/2010/wordml" xmlns:w15="http://schemas.microsoft.com/office/word/2012/wordml" xmlns:w16cex="http://schemas.microsoft.com/office/word/2018/wordml/cex" xmlns:w16cid="http://schemas.microsoft.com/office/word/2016/wordml/cid" xmlns:w16="http://schemas.microsoft.com/office/word/2018/wordml" xmlns:w16du="http://schemas.microsoft.com/office/word/2023/wordml/word16du" xmlns:w16sdtdh="http://schemas.microsoft.com/office/word/2020/wordml/sdtdatahash" xmlns:w16se="http://schemas.microsoft.com/office/word/2015/wordml/symex" xmlns:wpg="http://schemas.microsoft.com/office/word/2010/wordprocessingGroup" xmlns:wpi="http://schemas.microsoft.com/office/word/2010/wordprocessingInk" xmlns:wne="http://schemas.microsoft.com/office/word/2006/wordml" xmlns:wps="http://schemas.microsoft.com/office/word/2010/wordprocessingShape" mc:Ignorable="w14 w15 w16se w16cid w16 w16cex w16sdtdh w16du wp14">
   <w:p>
     <w:pPr>
-      <w:pStyle w:val="Cabecera"/>
+      <w:pStyle w:val="Encabezado"/>
       <w:pBdr>
         <w:bottom w:val="thickThinSmallGap" w:sz="24" w:space="1" w:color="622423"/>
       </w:pBdr>
       <w:tabs>
         <w:tab w:val="clear" w:pos="8504"/>
-        <w:tab w:val="center" w:pos="4252" w:leader="none"/>
-        <w:tab w:val="right" w:pos="9639" w:leader="none"/>
+        <w:tab w:val="right" w:pos="9639"/>
       </w:tabs>
       <w:jc w:val="center"/>
       <w:rPr>
@@ -1053,56 +1812,47 @@
     </w:pPr>
     <w:r>
       <w:rPr>
-        <w:rFonts w:cs="Arial" w:ascii="Arial" w:hAnsi="Arial"/>
-      </w:rPr>
-      <w:t>2</w:t>
-    </w:r>
-    <w:r>
-      <w:rPr>
-        <w:rFonts w:cs="Arial" w:ascii="Arial" w:hAnsi="Arial"/>
-      </w:rPr>
-      <w:t xml:space="preserve">º ASIR                                                                 </w:t>
-    </w:r>
-    <w:r>
-      <w:rPr>
-        <w:rFonts w:cs="Arial" w:ascii="Arial" w:hAnsi="Arial"/>
-      </w:rPr>
-      <w:t>Servicios,Red e Internet</w:t>
+        <w:rFonts w:ascii="Arial" w:hAnsi="Arial" w:cs="Arial"/>
+      </w:rPr>
+      <w:t xml:space="preserve">2º ASIR                                                                 </w:t>
+    </w:r>
+    <w:r>
+      <w:rPr>
+        <w:rFonts w:ascii="Arial" w:hAnsi="Arial" w:cs="Arial"/>
+      </w:rPr>
+      <w:t>Servicios, Red</w:t>
+    </w:r>
+    <w:r>
+      <w:rPr>
+        <w:rFonts w:ascii="Arial" w:hAnsi="Arial" w:cs="Arial"/>
+      </w:rPr>
+      <w:t xml:space="preserve"> e Internet</w:t>
     </w:r>
   </w:p>
   <w:p>
     <w:pPr>
-      <w:pStyle w:val="Cabecera"/>
-      <w:rPr/>
+      <w:pStyle w:val="Encabezado"/>
     </w:pPr>
-    <w:r>
-      <w:rPr/>
-    </w:r>
   </w:p>
   <w:p>
     <w:pPr>
-      <w:pStyle w:val="Cabecera"/>
-      <w:rPr/>
+      <w:pStyle w:val="Encabezado"/>
     </w:pPr>
-    <w:r>
-      <w:rPr/>
-    </w:r>
   </w:p>
 </w:hdr>
 </file>
 
 <file path=word/header2.xml><?xml version="1.0" encoding="utf-8"?>
-<w:hdr xmlns:o="urn:schemas-microsoft-com:office:office" xmlns:r="http://schemas.openxmlformats.org/officeDocument/2006/relationships" xmlns:v="urn:schemas-microsoft-com:vml" xmlns:w="http://schemas.openxmlformats.org/wordprocessingml/2006/main" xmlns:w10="urn:schemas-microsoft-com:office:word" xmlns:wp="http://schemas.openxmlformats.org/drawingml/2006/wordprocessingDrawing" xmlns:wps="http://schemas.microsoft.com/office/word/2010/wordprocessingShape" xmlns:wpg="http://schemas.microsoft.com/office/word/2010/wordprocessingGroup" xmlns:mc="http://schemas.openxmlformats.org/markup-compatibility/2006" xmlns:wp14="http://schemas.microsoft.com/office/word/2010/wordprocessingDrawing" xmlns:w14="http://schemas.microsoft.com/office/word/2010/wordml" mc:Ignorable="w14 wp14">
+<w:hdr xmlns:wpc="http://schemas.microsoft.com/office/word/2010/wordprocessingCanvas" xmlns:cx="http://schemas.microsoft.com/office/drawing/2014/chartex" xmlns:cx1="http://schemas.microsoft.com/office/drawing/2015/9/8/chartex" xmlns:cx2="http://schemas.microsoft.com/office/drawing/2015/10/21/chartex" xmlns:cx3="http://schemas.microsoft.com/office/drawing/2016/5/9/chartex" xmlns:cx4="http://schemas.microsoft.com/office/drawing/2016/5/10/chartex" xmlns:cx5="http://schemas.microsoft.com/office/drawing/2016/5/11/chartex" xmlns:cx6="http://schemas.microsoft.com/office/drawing/2016/5/12/chartex" xmlns:cx7="http://schemas.microsoft.com/office/drawing/2016/5/13/chartex" xmlns:cx8="http://schemas.microsoft.com/office/drawing/2016/5/14/chartex" xmlns:mc="http://schemas.openxmlformats.org/markup-compatibility/2006" xmlns:aink="http://schemas.microsoft.com/office/drawing/2016/ink" xmlns:am3d="http://schemas.microsoft.com/office/drawing/2017/model3d" xmlns:o="urn:schemas-microsoft-com:office:office" xmlns:oel="http://schemas.microsoft.com/office/2019/extlst" xmlns:r="http://schemas.openxmlformats.org/officeDocument/2006/relationships" xmlns:m="http://schemas.openxmlformats.org/officeDocument/2006/math" xmlns:v="urn:schemas-microsoft-com:vml" xmlns:wp14="http://schemas.microsoft.com/office/word/2010/wordprocessingDrawing" xmlns:wp="http://schemas.openxmlformats.org/drawingml/2006/wordprocessingDrawing" xmlns:w10="urn:schemas-microsoft-com:office:word" xmlns:w="http://schemas.openxmlformats.org/wordprocessingml/2006/main" xmlns:w14="http://schemas.microsoft.com/office/word/2010/wordml" xmlns:w15="http://schemas.microsoft.com/office/word/2012/wordml" xmlns:w16cex="http://schemas.microsoft.com/office/word/2018/wordml/cex" xmlns:w16cid="http://schemas.microsoft.com/office/word/2016/wordml/cid" xmlns:w16="http://schemas.microsoft.com/office/word/2018/wordml" xmlns:w16du="http://schemas.microsoft.com/office/word/2023/wordml/word16du" xmlns:w16sdtdh="http://schemas.microsoft.com/office/word/2020/wordml/sdtdatahash" xmlns:w16se="http://schemas.microsoft.com/office/word/2015/wordml/symex" xmlns:wpg="http://schemas.microsoft.com/office/word/2010/wordprocessingGroup" xmlns:wpi="http://schemas.microsoft.com/office/word/2010/wordprocessingInk" xmlns:wne="http://schemas.microsoft.com/office/word/2006/wordml" xmlns:wps="http://schemas.microsoft.com/office/word/2010/wordprocessingShape" mc:Ignorable="w14 w15 w16se w16cid w16 w16cex w16sdtdh w16du wp14">
   <w:p>
     <w:pPr>
-      <w:pStyle w:val="Cabecera"/>
+      <w:pStyle w:val="Encabezado"/>
       <w:pBdr>
         <w:bottom w:val="thickThinSmallGap" w:sz="24" w:space="1" w:color="622423"/>
       </w:pBdr>
       <w:tabs>
         <w:tab w:val="clear" w:pos="8504"/>
-        <w:tab w:val="center" w:pos="4252" w:leader="none"/>
-        <w:tab w:val="right" w:pos="9639" w:leader="none"/>
+        <w:tab w:val="right" w:pos="9639"/>
       </w:tabs>
       <w:jc w:val="center"/>
       <w:rPr>
@@ -1111,47 +1861,42 @@
     </w:pPr>
     <w:r>
       <w:rPr>
-        <w:rFonts w:cs="Arial" w:ascii="Arial" w:hAnsi="Arial"/>
-      </w:rPr>
-      <w:t>2</w:t>
-    </w:r>
-    <w:r>
-      <w:rPr>
-        <w:rFonts w:cs="Arial" w:ascii="Arial" w:hAnsi="Arial"/>
-      </w:rPr>
-      <w:t xml:space="preserve">º ASIR                                                                                     </w:t>
-    </w:r>
-    <w:r>
-      <w:rPr>
-        <w:rFonts w:cs="Arial" w:ascii="Arial" w:hAnsi="Arial"/>
-      </w:rPr>
-      <w:t>Servicios,Red e Internet</w:t>
+        <w:rFonts w:ascii="Arial" w:hAnsi="Arial" w:cs="Arial"/>
+      </w:rPr>
+      <w:t xml:space="preserve">2º ASIR                                                                                     </w:t>
+    </w:r>
+    <w:r>
+      <w:rPr>
+        <w:rFonts w:ascii="Arial" w:hAnsi="Arial" w:cs="Arial"/>
+      </w:rPr>
+      <w:t>Servicios, Red</w:t>
+    </w:r>
+    <w:r>
+      <w:rPr>
+        <w:rFonts w:ascii="Arial" w:hAnsi="Arial" w:cs="Arial"/>
+      </w:rPr>
+      <w:t xml:space="preserve"> e Internet</w:t>
     </w:r>
   </w:p>
   <w:p>
     <w:pPr>
-      <w:pStyle w:val="Cabecera"/>
-      <w:rPr/>
+      <w:pStyle w:val="Encabezado"/>
     </w:pPr>
-    <w:r>
-      <w:rPr/>
-    </w:r>
   </w:p>
 </w:hdr>
 </file>
 
 <file path=word/header3.xml><?xml version="1.0" encoding="utf-8"?>
-<w:hdr xmlns:o="urn:schemas-microsoft-com:office:office" xmlns:r="http://schemas.openxmlformats.org/officeDocument/2006/relationships" xmlns:v="urn:schemas-microsoft-com:vml" xmlns:w="http://schemas.openxmlformats.org/wordprocessingml/2006/main" xmlns:w10="urn:schemas-microsoft-com:office:word" xmlns:wp="http://schemas.openxmlformats.org/drawingml/2006/wordprocessingDrawing" xmlns:wps="http://schemas.microsoft.com/office/word/2010/wordprocessingShape" xmlns:wpg="http://schemas.microsoft.com/office/word/2010/wordprocessingGroup" xmlns:mc="http://schemas.openxmlformats.org/markup-compatibility/2006" xmlns:wp14="http://schemas.microsoft.com/office/word/2010/wordprocessingDrawing" xmlns:w14="http://schemas.microsoft.com/office/word/2010/wordml" mc:Ignorable="w14 wp14">
+<w:hdr xmlns:wpc="http://schemas.microsoft.com/office/word/2010/wordprocessingCanvas" xmlns:cx="http://schemas.microsoft.com/office/drawing/2014/chartex" xmlns:cx1="http://schemas.microsoft.com/office/drawing/2015/9/8/chartex" xmlns:cx2="http://schemas.microsoft.com/office/drawing/2015/10/21/chartex" xmlns:cx3="http://schemas.microsoft.com/office/drawing/2016/5/9/chartex" xmlns:cx4="http://schemas.microsoft.com/office/drawing/2016/5/10/chartex" xmlns:cx5="http://schemas.microsoft.com/office/drawing/2016/5/11/chartex" xmlns:cx6="http://schemas.microsoft.com/office/drawing/2016/5/12/chartex" xmlns:cx7="http://schemas.microsoft.com/office/drawing/2016/5/13/chartex" xmlns:cx8="http://schemas.microsoft.com/office/drawing/2016/5/14/chartex" xmlns:mc="http://schemas.openxmlformats.org/markup-compatibility/2006" xmlns:aink="http://schemas.microsoft.com/office/drawing/2016/ink" xmlns:am3d="http://schemas.microsoft.com/office/drawing/2017/model3d" xmlns:o="urn:schemas-microsoft-com:office:office" xmlns:oel="http://schemas.microsoft.com/office/2019/extlst" xmlns:r="http://schemas.openxmlformats.org/officeDocument/2006/relationships" xmlns:m="http://schemas.openxmlformats.org/officeDocument/2006/math" xmlns:v="urn:schemas-microsoft-com:vml" xmlns:wp14="http://schemas.microsoft.com/office/word/2010/wordprocessingDrawing" xmlns:wp="http://schemas.openxmlformats.org/drawingml/2006/wordprocessingDrawing" xmlns:w10="urn:schemas-microsoft-com:office:word" xmlns:w="http://schemas.openxmlformats.org/wordprocessingml/2006/main" xmlns:w14="http://schemas.microsoft.com/office/word/2010/wordml" xmlns:w15="http://schemas.microsoft.com/office/word/2012/wordml" xmlns:w16cex="http://schemas.microsoft.com/office/word/2018/wordml/cex" xmlns:w16cid="http://schemas.microsoft.com/office/word/2016/wordml/cid" xmlns:w16="http://schemas.microsoft.com/office/word/2018/wordml" xmlns:w16du="http://schemas.microsoft.com/office/word/2023/wordml/word16du" xmlns:w16sdtdh="http://schemas.microsoft.com/office/word/2020/wordml/sdtdatahash" xmlns:w16se="http://schemas.microsoft.com/office/word/2015/wordml/symex" xmlns:wpg="http://schemas.microsoft.com/office/word/2010/wordprocessingGroup" xmlns:wpi="http://schemas.microsoft.com/office/word/2010/wordprocessingInk" xmlns:wne="http://schemas.microsoft.com/office/word/2006/wordml" xmlns:wps="http://schemas.microsoft.com/office/word/2010/wordprocessingShape" mc:Ignorable="w14 w15 w16se w16cid w16 w16cex w16sdtdh w16du wp14">
   <w:p>
     <w:pPr>
-      <w:pStyle w:val="Cabecera"/>
+      <w:pStyle w:val="Encabezado"/>
       <w:pBdr>
         <w:bottom w:val="thickThinSmallGap" w:sz="24" w:space="1" w:color="622423"/>
       </w:pBdr>
       <w:tabs>
         <w:tab w:val="clear" w:pos="8504"/>
-        <w:tab w:val="center" w:pos="4252" w:leader="none"/>
-        <w:tab w:val="right" w:pos="9639" w:leader="none"/>
+        <w:tab w:val="right" w:pos="9639"/>
       </w:tabs>
       <w:jc w:val="center"/>
       <w:rPr>
@@ -1160,50 +1905,42 @@
     </w:pPr>
     <w:r>
       <w:rPr>
-        <w:rFonts w:cs="Arial" w:ascii="Arial" w:hAnsi="Arial"/>
-      </w:rPr>
-      <w:t>2</w:t>
-    </w:r>
-    <w:r>
-      <w:rPr>
-        <w:rFonts w:cs="Arial" w:ascii="Arial" w:hAnsi="Arial"/>
-      </w:rPr>
-      <w:t xml:space="preserve">º ASIR                                                                 </w:t>
-    </w:r>
-    <w:r>
-      <w:rPr>
-        <w:rFonts w:cs="Arial" w:ascii="Arial" w:hAnsi="Arial"/>
-      </w:rPr>
-      <w:t>Servicios,Red e Internet</w:t>
+        <w:rFonts w:ascii="Arial" w:hAnsi="Arial" w:cs="Arial"/>
+      </w:rPr>
+      <w:t xml:space="preserve">2º ASIR                                                                 </w:t>
+    </w:r>
+    <w:r>
+      <w:rPr>
+        <w:rFonts w:ascii="Arial" w:hAnsi="Arial" w:cs="Arial"/>
+      </w:rPr>
+      <w:t>Servicios, Red</w:t>
+    </w:r>
+    <w:r>
+      <w:rPr>
+        <w:rFonts w:ascii="Arial" w:hAnsi="Arial" w:cs="Arial"/>
+      </w:rPr>
+      <w:t xml:space="preserve"> e Internet</w:t>
     </w:r>
   </w:p>
   <w:p>
     <w:pPr>
-      <w:pStyle w:val="Cabecera"/>
-      <w:rPr/>
+      <w:pStyle w:val="Encabezado"/>
     </w:pPr>
-    <w:r>
-      <w:rPr/>
-    </w:r>
   </w:p>
   <w:p>
     <w:pPr>
-      <w:pStyle w:val="Cabecera"/>
-      <w:rPr/>
+      <w:pStyle w:val="Encabezado"/>
     </w:pPr>
-    <w:r>
-      <w:rPr/>
-    </w:r>
   </w:p>
 </w:hdr>
 </file>
 
 <file path=word/styles.xml><?xml version="1.0" encoding="utf-8"?>
-<w:styles xmlns:w="http://schemas.openxmlformats.org/wordprocessingml/2006/main" xmlns:w14="http://schemas.microsoft.com/office/word/2010/wordml" xmlns:mc="http://schemas.openxmlformats.org/markup-compatibility/2006" mc:Ignorable="w14">
+<w:styles xmlns:mc="http://schemas.openxmlformats.org/markup-compatibility/2006" xmlns:r="http://schemas.openxmlformats.org/officeDocument/2006/relationships" xmlns:w="http://schemas.openxmlformats.org/wordprocessingml/2006/main" xmlns:w14="http://schemas.microsoft.com/office/word/2010/wordml" xmlns:w15="http://schemas.microsoft.com/office/word/2012/wordml" xmlns:w16cex="http://schemas.microsoft.com/office/word/2018/wordml/cex" xmlns:w16cid="http://schemas.microsoft.com/office/word/2016/wordml/cid" xmlns:w16="http://schemas.microsoft.com/office/word/2018/wordml" xmlns:w16du="http://schemas.microsoft.com/office/word/2023/wordml/word16du" xmlns:w16sdtdh="http://schemas.microsoft.com/office/word/2020/wordml/sdtdatahash" xmlns:w16se="http://schemas.microsoft.com/office/word/2015/wordml/symex" mc:Ignorable="w14 w15 w16se w16cid w16 w16cex w16sdtdh w16du">
   <w:docDefaults>
     <w:rPrDefault>
       <w:rPr>
-        <w:rFonts w:ascii="Calibri" w:hAnsi="Calibri" w:eastAsia="Calibri" w:cs="" w:asciiTheme="minorHAnsi" w:cstheme="minorBidi" w:eastAsiaTheme="minorHAnsi" w:hAnsiTheme="minorHAnsi"/>
+        <w:rFonts w:asciiTheme="minorHAnsi" w:eastAsiaTheme="minorHAnsi" w:hAnsiTheme="minorHAnsi" w:cstheme="minorBidi"/>
         <w:sz w:val="22"/>
         <w:szCs w:val="22"/>
         <w:lang w:val="es-ES" w:eastAsia="en-US" w:bidi="ar-SA"/>
@@ -1211,21 +1948,21 @@
     </w:rPrDefault>
     <w:pPrDefault>
       <w:pPr>
-        <w:suppressAutoHyphens w:val="true"/>
+        <w:suppressAutoHyphens/>
       </w:pPr>
     </w:pPrDefault>
   </w:docDefaults>
-  <w:latentStyles w:defLockedState="0" w:defUIPriority="99" w:defSemiHidden="0" w:defUnhideWhenUsed="0" w:defQFormat="0" w:count="375">
+  <w:latentStyles w:defLockedState="0" w:defUIPriority="99" w:defSemiHidden="0" w:defUnhideWhenUsed="0" w:defQFormat="0" w:count="376">
     <w:lsdException w:name="Normal" w:uiPriority="0" w:qFormat="1"/>
     <w:lsdException w:name="heading 1" w:uiPriority="9" w:qFormat="1"/>
-    <w:lsdException w:name="heading 2" w:uiPriority="9" w:semiHidden="1" w:unhideWhenUsed="1" w:qFormat="1"/>
-    <w:lsdException w:name="heading 3" w:uiPriority="9" w:semiHidden="1" w:unhideWhenUsed="1" w:qFormat="1"/>
-    <w:lsdException w:name="heading 4" w:uiPriority="9" w:semiHidden="1" w:unhideWhenUsed="1" w:qFormat="1"/>
-    <w:lsdException w:name="heading 5" w:uiPriority="9" w:semiHidden="1" w:unhideWhenUsed="1" w:qFormat="1"/>
-    <w:lsdException w:name="heading 6" w:uiPriority="9" w:semiHidden="1" w:unhideWhenUsed="1" w:qFormat="1"/>
-    <w:lsdException w:name="heading 7" w:uiPriority="9" w:semiHidden="1" w:unhideWhenUsed="1" w:qFormat="1"/>
-    <w:lsdException w:name="heading 8" w:uiPriority="9" w:semiHidden="1" w:unhideWhenUsed="1" w:qFormat="1"/>
-    <w:lsdException w:name="heading 9" w:uiPriority="9" w:semiHidden="1" w:unhideWhenUsed="1" w:qFormat="1"/>
+    <w:lsdException w:name="heading 2" w:semiHidden="1" w:uiPriority="9" w:unhideWhenUsed="1" w:qFormat="1"/>
+    <w:lsdException w:name="heading 3" w:semiHidden="1" w:uiPriority="9" w:unhideWhenUsed="1" w:qFormat="1"/>
+    <w:lsdException w:name="heading 4" w:semiHidden="1" w:uiPriority="9" w:unhideWhenUsed="1" w:qFormat="1"/>
+    <w:lsdException w:name="heading 5" w:semiHidden="1" w:uiPriority="9" w:unhideWhenUsed="1" w:qFormat="1"/>
+    <w:lsdException w:name="heading 6" w:semiHidden="1" w:uiPriority="9" w:unhideWhenUsed="1" w:qFormat="1"/>
+    <w:lsdException w:name="heading 7" w:semiHidden="1" w:uiPriority="9" w:unhideWhenUsed="1" w:qFormat="1"/>
+    <w:lsdException w:name="heading 8" w:semiHidden="1" w:uiPriority="9" w:unhideWhenUsed="1" w:qFormat="1"/>
+    <w:lsdException w:name="heading 9" w:semiHidden="1" w:uiPriority="9" w:unhideWhenUsed="1" w:qFormat="1"/>
     <w:lsdException w:name="index 1" w:semiHidden="1" w:unhideWhenUsed="1"/>
     <w:lsdException w:name="index 2" w:semiHidden="1" w:unhideWhenUsed="1"/>
     <w:lsdException w:name="index 3" w:semiHidden="1" w:unhideWhenUsed="1"/>
@@ -1235,22 +1972,22 @@
     <w:lsdException w:name="index 7" w:semiHidden="1" w:unhideWhenUsed="1"/>
     <w:lsdException w:name="index 8" w:semiHidden="1" w:unhideWhenUsed="1"/>
     <w:lsdException w:name="index 9" w:semiHidden="1" w:unhideWhenUsed="1"/>
-    <w:lsdException w:name="toc 1" w:uiPriority="39" w:semiHidden="1" w:unhideWhenUsed="1"/>
-    <w:lsdException w:name="toc 2" w:uiPriority="39" w:semiHidden="1" w:unhideWhenUsed="1"/>
-    <w:lsdException w:name="toc 3" w:uiPriority="39" w:semiHidden="1" w:unhideWhenUsed="1"/>
-    <w:lsdException w:name="toc 4" w:uiPriority="39" w:semiHidden="1" w:unhideWhenUsed="1"/>
-    <w:lsdException w:name="toc 5" w:uiPriority="39" w:semiHidden="1" w:unhideWhenUsed="1"/>
-    <w:lsdException w:name="toc 6" w:uiPriority="39" w:semiHidden="1" w:unhideWhenUsed="1"/>
-    <w:lsdException w:name="toc 7" w:uiPriority="39" w:semiHidden="1" w:unhideWhenUsed="1"/>
-    <w:lsdException w:name="toc 8" w:uiPriority="39" w:semiHidden="1" w:unhideWhenUsed="1"/>
-    <w:lsdException w:name="toc 9" w:uiPriority="39" w:semiHidden="1" w:unhideWhenUsed="1"/>
+    <w:lsdException w:name="toc 1" w:semiHidden="1" w:uiPriority="39" w:unhideWhenUsed="1"/>
+    <w:lsdException w:name="toc 2" w:semiHidden="1" w:uiPriority="39" w:unhideWhenUsed="1"/>
+    <w:lsdException w:name="toc 3" w:semiHidden="1" w:uiPriority="39" w:unhideWhenUsed="1"/>
+    <w:lsdException w:name="toc 4" w:semiHidden="1" w:uiPriority="39" w:unhideWhenUsed="1"/>
+    <w:lsdException w:name="toc 5" w:semiHidden="1" w:uiPriority="39" w:unhideWhenUsed="1"/>
+    <w:lsdException w:name="toc 6" w:semiHidden="1" w:uiPriority="39" w:unhideWhenUsed="1"/>
+    <w:lsdException w:name="toc 7" w:semiHidden="1" w:uiPriority="39" w:unhideWhenUsed="1"/>
+    <w:lsdException w:name="toc 8" w:semiHidden="1" w:uiPriority="39" w:unhideWhenUsed="1"/>
+    <w:lsdException w:name="toc 9" w:semiHidden="1" w:uiPriority="39" w:unhideWhenUsed="1"/>
     <w:lsdException w:name="Normal Indent" w:semiHidden="1" w:unhideWhenUsed="1"/>
     <w:lsdException w:name="footnote text" w:semiHidden="1" w:unhideWhenUsed="1"/>
     <w:lsdException w:name="annotation text" w:semiHidden="1" w:unhideWhenUsed="1"/>
-    <w:lsdException w:name="header" w:uiPriority="0" w:semiHidden="1" w:unhideWhenUsed="1"/>
+    <w:lsdException w:name="header" w:semiHidden="1" w:uiPriority="0" w:unhideWhenUsed="1"/>
     <w:lsdException w:name="footer" w:semiHidden="1" w:unhideWhenUsed="1"/>
     <w:lsdException w:name="index heading" w:semiHidden="1" w:unhideWhenUsed="1"/>
-    <w:lsdException w:name="caption" w:uiPriority="35" w:semiHidden="1" w:unhideWhenUsed="1" w:qFormat="1"/>
+    <w:lsdException w:name="caption" w:semiHidden="1" w:uiPriority="35" w:unhideWhenUsed="1" w:qFormat="1"/>
     <w:lsdException w:name="table of figures" w:semiHidden="1" w:unhideWhenUsed="1"/>
     <w:lsdException w:name="envelope address" w:semiHidden="1" w:unhideWhenUsed="1"/>
     <w:lsdException w:name="envelope return" w:semiHidden="1" w:unhideWhenUsed="1"/>
@@ -1281,7 +2018,7 @@
     <w:lsdException w:name="Title" w:uiPriority="10" w:qFormat="1"/>
     <w:lsdException w:name="Closing" w:semiHidden="1" w:unhideWhenUsed="1"/>
     <w:lsdException w:name="Signature" w:semiHidden="1" w:unhideWhenUsed="1"/>
-    <w:lsdException w:name="Default Paragraph Font" w:uiPriority="1" w:semiHidden="1" w:unhideWhenUsed="1"/>
+    <w:lsdException w:name="Default Paragraph Font" w:semiHidden="1" w:uiPriority="1" w:unhideWhenUsed="1"/>
     <w:lsdException w:name="Body Text" w:semiHidden="1" w:unhideWhenUsed="1"/>
     <w:lsdException w:name="Body Text Indent" w:semiHidden="1" w:unhideWhenUsed="1"/>
     <w:lsdException w:name="List Continue" w:semiHidden="1" w:unhideWhenUsed="1"/>
@@ -1481,8 +2218,8 @@
     <w:lsdException w:name="Subtle Reference" w:uiPriority="31" w:qFormat="1"/>
     <w:lsdException w:name="Intense Reference" w:uiPriority="32" w:qFormat="1"/>
     <w:lsdException w:name="Book Title" w:uiPriority="33" w:qFormat="1"/>
-    <w:lsdException w:name="Bibliography" w:uiPriority="37" w:semiHidden="1" w:unhideWhenUsed="1"/>
-    <w:lsdException w:name="TOC Heading" w:uiPriority="39" w:semiHidden="1" w:unhideWhenUsed="1" w:qFormat="1"/>
+    <w:lsdException w:name="Bibliography" w:semiHidden="1" w:uiPriority="37" w:unhideWhenUsed="1"/>
+    <w:lsdException w:name="TOC Heading" w:semiHidden="1" w:uiPriority="39" w:unhideWhenUsed="1" w:qFormat="1"/>
     <w:lsdException w:name="Plain Table 1" w:uiPriority="41"/>
     <w:lsdException w:name="Plain Table 2" w:uiPriority="42"/>
     <w:lsdException w:name="Plain Table 3" w:uiPriority="43"/>
@@ -1591,145 +2328,155 @@
     <w:lsdException w:name="Smart Hyperlink" w:semiHidden="1" w:unhideWhenUsed="1"/>
     <w:lsdException w:name="Hashtag" w:semiHidden="1" w:unhideWhenUsed="1"/>
     <w:lsdException w:name="Unresolved Mention" w:semiHidden="1" w:unhideWhenUsed="1"/>
+    <w:lsdException w:name="Smart Link" w:semiHidden="1" w:unhideWhenUsed="1"/>
   </w:latentStyles>
-  <w:style w:type="paragraph" w:styleId="Normal" w:default="1">
+  <w:style w:type="paragraph" w:default="1" w:styleId="Normal">
     <w:name w:val="Normal"/>
     <w:qFormat/>
-    <w:rsid w:val="00162f5c"/>
-    <w:pPr>
-      <w:widowControl/>
-      <w:bidi w:val="0"/>
-      <w:spacing w:lineRule="auto" w:line="240" w:before="0" w:after="0"/>
-      <w:jc w:val="left"/>
-    </w:pPr>
+    <w:rsid w:val="00162F5C"/>
     <w:rPr>
-      <w:rFonts w:ascii="Times New Roman" w:hAnsi="Times New Roman" w:eastAsia="Times New Roman" w:cs="Times New Roman"/>
-      <w:color w:val="auto"/>
-      <w:kern w:val="0"/>
+      <w:rFonts w:ascii="Times New Roman" w:eastAsia="Times New Roman" w:hAnsi="Times New Roman" w:cs="Times New Roman"/>
       <w:sz w:val="20"/>
       <w:szCs w:val="20"/>
-      <w:lang w:eastAsia="es-ES" w:val="es-ES" w:bidi="ar-SA"/>
+      <w:lang w:eastAsia="es-ES"/>
     </w:rPr>
   </w:style>
   <w:style w:type="paragraph" w:styleId="Ttulo1">
-    <w:name w:val="Heading 1"/>
+    <w:name w:val="heading 1"/>
     <w:basedOn w:val="Normal"/>
     <w:next w:val="Normal"/>
     <w:link w:val="Ttulo1Car"/>
     <w:uiPriority w:val="9"/>
     <w:qFormat/>
-    <w:rsid w:val="00e164f2"/>
+    <w:rsid w:val="00E164F2"/>
     <w:pPr>
-      <w:keepNext w:val="true"/>
+      <w:keepNext/>
       <w:keepLines/>
-      <w:spacing w:before="240" w:after="0"/>
+      <w:spacing w:before="240"/>
       <w:outlineLvl w:val="0"/>
     </w:pPr>
     <w:rPr>
-      <w:rFonts w:ascii="Cambria" w:hAnsi="Cambria" w:eastAsia="" w:cs="" w:asciiTheme="majorHAnsi" w:cstheme="majorBidi" w:eastAsiaTheme="majorEastAsia" w:hAnsiTheme="majorHAnsi"/>
-      <w:color w:val="365F91" w:themeColor="accent1" w:themeShade="bf"/>
+      <w:rFonts w:asciiTheme="majorHAnsi" w:eastAsiaTheme="majorEastAsia" w:hAnsiTheme="majorHAnsi" w:cstheme="majorBidi"/>
+      <w:color w:val="365F91" w:themeColor="accent1" w:themeShade="BF"/>
       <w:sz w:val="32"/>
       <w:szCs w:val="32"/>
     </w:rPr>
   </w:style>
-  <w:style w:type="character" w:styleId="DefaultParagraphFont" w:default="1">
+  <w:style w:type="character" w:default="1" w:styleId="Fuentedeprrafopredeter">
     <w:name w:val="Default Paragraph Font"/>
     <w:uiPriority w:val="1"/>
     <w:semiHidden/>
     <w:unhideWhenUsed/>
-    <w:qFormat/>
-    <w:rPr/>
   </w:style>
-  <w:style w:type="character" w:styleId="EncabezadoCar" w:customStyle="1">
+  <w:style w:type="table" w:default="1" w:styleId="Tablanormal">
+    <w:name w:val="Normal Table"/>
+    <w:uiPriority w:val="99"/>
+    <w:semiHidden/>
+    <w:unhideWhenUsed/>
+    <w:tblPr>
+      <w:tblInd w:w="0" w:type="dxa"/>
+      <w:tblCellMar>
+        <w:top w:w="0" w:type="dxa"/>
+        <w:left w:w="108" w:type="dxa"/>
+        <w:bottom w:w="0" w:type="dxa"/>
+        <w:right w:w="108" w:type="dxa"/>
+      </w:tblCellMar>
+    </w:tblPr>
+  </w:style>
+  <w:style w:type="numbering" w:default="1" w:styleId="Sinlista">
+    <w:name w:val="No List"/>
+    <w:uiPriority w:val="99"/>
+    <w:semiHidden/>
+    <w:unhideWhenUsed/>
+  </w:style>
+  <w:style w:type="character" w:customStyle="1" w:styleId="EncabezadoCar">
     <w:name w:val="Encabezado Car"/>
-    <w:basedOn w:val="DefaultParagraphFont"/>
+    <w:basedOn w:val="Fuentedeprrafopredeter"/>
     <w:link w:val="Encabezado"/>
     <w:qFormat/>
-    <w:rsid w:val="00162f5c"/>
+    <w:rsid w:val="00162F5C"/>
     <w:rPr>
-      <w:rFonts w:ascii="Times New Roman" w:hAnsi="Times New Roman" w:eastAsia="Times New Roman" w:cs="Times New Roman"/>
+      <w:rFonts w:ascii="Times New Roman" w:eastAsia="Times New Roman" w:hAnsi="Times New Roman" w:cs="Times New Roman"/>
       <w:sz w:val="20"/>
       <w:szCs w:val="20"/>
       <w:lang w:val="es-ES_tradnl" w:eastAsia="es-ES"/>
     </w:rPr>
   </w:style>
-  <w:style w:type="character" w:styleId="PiedepginaCar" w:customStyle="1">
+  <w:style w:type="character" w:customStyle="1" w:styleId="PiedepginaCar">
     <w:name w:val="Pie de página Car"/>
-    <w:basedOn w:val="DefaultParagraphFont"/>
+    <w:basedOn w:val="Fuentedeprrafopredeter"/>
     <w:link w:val="Piedepgina"/>
     <w:uiPriority w:val="99"/>
     <w:qFormat/>
-    <w:rsid w:val="00162f5c"/>
+    <w:rsid w:val="00162F5C"/>
     <w:rPr>
-      <w:rFonts w:ascii="Times New Roman" w:hAnsi="Times New Roman" w:eastAsia="Times New Roman" w:cs="Times New Roman"/>
+      <w:rFonts w:ascii="Times New Roman" w:eastAsia="Times New Roman" w:hAnsi="Times New Roman" w:cs="Times New Roman"/>
       <w:sz w:val="20"/>
       <w:szCs w:val="20"/>
       <w:lang w:eastAsia="es-ES"/>
     </w:rPr>
   </w:style>
-  <w:style w:type="character" w:styleId="TextodegloboCar" w:customStyle="1">
+  <w:style w:type="character" w:customStyle="1" w:styleId="TextodegloboCar">
     <w:name w:val="Texto de globo Car"/>
-    <w:basedOn w:val="DefaultParagraphFont"/>
+    <w:basedOn w:val="Fuentedeprrafopredeter"/>
     <w:link w:val="Textodeglobo"/>
     <w:uiPriority w:val="99"/>
     <w:semiHidden/>
     <w:qFormat/>
-    <w:rsid w:val="00162f5c"/>
+    <w:rsid w:val="00162F5C"/>
     <w:rPr>
-      <w:rFonts w:ascii="Tahoma" w:hAnsi="Tahoma" w:eastAsia="Times New Roman" w:cs="Tahoma"/>
+      <w:rFonts w:ascii="Tahoma" w:eastAsia="Times New Roman" w:hAnsi="Tahoma" w:cs="Tahoma"/>
       <w:sz w:val="16"/>
       <w:szCs w:val="16"/>
       <w:lang w:eastAsia="es-ES"/>
     </w:rPr>
   </w:style>
-  <w:style w:type="character" w:styleId="Ttulo1Car" w:customStyle="1">
+  <w:style w:type="character" w:customStyle="1" w:styleId="Ttulo1Car">
     <w:name w:val="Título 1 Car"/>
-    <w:basedOn w:val="DefaultParagraphFont"/>
+    <w:basedOn w:val="Fuentedeprrafopredeter"/>
     <w:link w:val="Ttulo1"/>
     <w:uiPriority w:val="9"/>
     <w:qFormat/>
-    <w:rsid w:val="00e164f2"/>
+    <w:rsid w:val="00E164F2"/>
     <w:rPr>
-      <w:rFonts w:ascii="Cambria" w:hAnsi="Cambria" w:eastAsia="" w:cs="" w:asciiTheme="majorHAnsi" w:cstheme="majorBidi" w:eastAsiaTheme="majorEastAsia" w:hAnsiTheme="majorHAnsi"/>
-      <w:color w:val="365F91" w:themeColor="accent1" w:themeShade="bf"/>
+      <w:rFonts w:asciiTheme="majorHAnsi" w:eastAsiaTheme="majorEastAsia" w:hAnsiTheme="majorHAnsi" w:cstheme="majorBidi"/>
+      <w:color w:val="365F91" w:themeColor="accent1" w:themeShade="BF"/>
       <w:sz w:val="32"/>
       <w:szCs w:val="32"/>
       <w:lang w:eastAsia="es-ES"/>
     </w:rPr>
   </w:style>
   <w:style w:type="paragraph" w:styleId="Ttulo">
-    <w:name w:val="Título"/>
+    <w:name w:val="Title"/>
     <w:basedOn w:val="Normal"/>
-    <w:next w:val="Cuerpodetexto"/>
+    <w:next w:val="Textoindependiente"/>
     <w:qFormat/>
     <w:pPr>
-      <w:keepNext w:val="true"/>
+      <w:keepNext/>
       <w:spacing w:before="240" w:after="120"/>
     </w:pPr>
     <w:rPr>
-      <w:rFonts w:ascii="Liberation Sans" w:hAnsi="Liberation Sans" w:eastAsia="Microsoft YaHei" w:cs="Lucida Sans"/>
+      <w:rFonts w:ascii="Liberation Sans" w:eastAsia="Microsoft YaHei" w:hAnsi="Liberation Sans" w:cs="Lucida Sans"/>
       <w:sz w:val="28"/>
       <w:szCs w:val="28"/>
     </w:rPr>
   </w:style>
-  <w:style w:type="paragraph" w:styleId="Cuerpodetexto">
+  <w:style w:type="paragraph" w:styleId="Textoindependiente">
     <w:name w:val="Body Text"/>
     <w:basedOn w:val="Normal"/>
     <w:pPr>
-      <w:spacing w:lineRule="auto" w:line="276" w:before="0" w:after="140"/>
+      <w:spacing w:after="140" w:line="276" w:lineRule="auto"/>
     </w:pPr>
-    <w:rPr/>
   </w:style>
   <w:style w:type="paragraph" w:styleId="Lista">
     <w:name w:val="List"/>
-    <w:basedOn w:val="Cuerpodetexto"/>
-    <w:pPr/>
+    <w:basedOn w:val="Textoindependiente"/>
     <w:rPr>
       <w:rFonts w:cs="Lucida Sans"/>
     </w:rPr>
   </w:style>
-  <w:style w:type="paragraph" w:styleId="Leyenda">
-    <w:name w:val="Caption"/>
+  <w:style w:type="paragraph" w:styleId="Descripcin">
+    <w:name w:val="caption"/>
     <w:basedOn w:val="Normal"/>
     <w:qFormat/>
     <w:pPr>
@@ -1744,7 +2491,7 @@
       <w:szCs w:val="24"/>
     </w:rPr>
   </w:style>
-  <w:style w:type="paragraph" w:styleId="Ndice">
+  <w:style w:type="paragraph" w:customStyle="1" w:styleId="ndice">
     <w:name w:val="Índice"/>
     <w:basedOn w:val="Normal"/>
     <w:qFormat/>
@@ -1753,26 +2500,23 @@
     </w:pPr>
     <w:rPr>
       <w:rFonts w:cs="Lucida Sans"/>
-      <w:lang w:val="zxx" w:eastAsia="zxx" w:bidi="zxx"/>
+      <w:lang/>
     </w:rPr>
   </w:style>
-  <w:style w:type="paragraph" w:styleId="Cabeceraypie">
+  <w:style w:type="paragraph" w:customStyle="1" w:styleId="Cabeceraypie">
     <w:name w:val="Cabecera y pie"/>
     <w:basedOn w:val="Normal"/>
     <w:qFormat/>
-    <w:pPr/>
-    <w:rPr/>
   </w:style>
-  <w:style w:type="paragraph" w:styleId="Cabecera">
-    <w:name w:val="Header"/>
+  <w:style w:type="paragraph" w:styleId="Encabezado">
+    <w:name w:val="header"/>
     <w:basedOn w:val="Normal"/>
     <w:link w:val="EncabezadoCar"/>
-    <w:rsid w:val="00162f5c"/>
+    <w:rsid w:val="00162F5C"/>
     <w:pPr>
       <w:tabs>
-        <w:tab w:val="clear" w:pos="708"/>
-        <w:tab w:val="center" w:pos="4252" w:leader="none"/>
-        <w:tab w:val="right" w:pos="8504" w:leader="none"/>
+        <w:tab w:val="center" w:pos="4252"/>
+        <w:tab w:val="right" w:pos="8504"/>
       </w:tabs>
     </w:pPr>
     <w:rPr>
@@ -1780,21 +2524,19 @@
     </w:rPr>
   </w:style>
   <w:style w:type="paragraph" w:styleId="Piedepgina">
-    <w:name w:val="Footer"/>
+    <w:name w:val="footer"/>
     <w:basedOn w:val="Normal"/>
     <w:link w:val="PiedepginaCar"/>
     <w:uiPriority w:val="99"/>
-    <w:rsid w:val="00162f5c"/>
+    <w:rsid w:val="00162F5C"/>
     <w:pPr>
       <w:tabs>
-        <w:tab w:val="clear" w:pos="708"/>
-        <w:tab w:val="center" w:pos="4252" w:leader="none"/>
-        <w:tab w:val="right" w:pos="8504" w:leader="none"/>
+        <w:tab w:val="center" w:pos="4252"/>
+        <w:tab w:val="right" w:pos="8504"/>
       </w:tabs>
     </w:pPr>
-    <w:rPr/>
   </w:style>
-  <w:style w:type="paragraph" w:styleId="BalloonText">
+  <w:style w:type="paragraph" w:styleId="Textodeglobo">
     <w:name w:val="Balloon Text"/>
     <w:basedOn w:val="Normal"/>
     <w:link w:val="TextodegloboCar"/>
@@ -1802,48 +2544,48 @@
     <w:semiHidden/>
     <w:unhideWhenUsed/>
     <w:qFormat/>
-    <w:rsid w:val="00162f5c"/>
-    <w:pPr/>
+    <w:rsid w:val="00162F5C"/>
     <w:rPr>
       <w:rFonts w:ascii="Tahoma" w:hAnsi="Tahoma" w:cs="Tahoma"/>
       <w:sz w:val="16"/>
       <w:szCs w:val="16"/>
     </w:rPr>
   </w:style>
-  <w:style w:type="paragraph" w:styleId="TOCHeading">
+  <w:style w:type="paragraph" w:styleId="TtuloTDC">
     <w:name w:val="TOC Heading"/>
     <w:basedOn w:val="Ttulo1"/>
     <w:next w:val="Normal"/>
     <w:uiPriority w:val="39"/>
     <w:unhideWhenUsed/>
     <w:qFormat/>
-    <w:rsid w:val="00e164f2"/>
+    <w:rsid w:val="00E164F2"/>
     <w:pPr>
-      <w:spacing w:lineRule="auto" w:line="259"/>
+      <w:spacing w:line="259" w:lineRule="auto"/>
       <w:outlineLvl w:val="9"/>
     </w:pPr>
-    <w:rPr/>
   </w:style>
-  <w:style w:type="numbering" w:styleId="NoList" w:default="1">
-    <w:name w:val="No List"/>
+  <w:style w:type="paragraph" w:styleId="TDC1">
+    <w:name w:val="toc 1"/>
+    <w:basedOn w:val="Normal"/>
+    <w:next w:val="Normal"/>
+    <w:autoRedefine/>
+    <w:uiPriority w:val="39"/>
+    <w:unhideWhenUsed/>
+    <w:rsid w:val="00374274"/>
+    <w:pPr>
+      <w:spacing w:after="100"/>
+    </w:pPr>
+  </w:style>
+  <w:style w:type="character" w:styleId="Hipervnculo">
+    <w:name w:val="Hyperlink"/>
+    <w:basedOn w:val="Fuentedeprrafopredeter"/>
     <w:uiPriority w:val="99"/>
-    <w:semiHidden/>
     <w:unhideWhenUsed/>
-    <w:qFormat/>
-  </w:style>
-  <w:style w:type="table" w:default="1" w:styleId="Tablanormal">
-    <w:name w:val="Normal Table"/>
-    <w:uiPriority w:val="99"/>
-    <w:semiHidden/>
-    <w:unhideWhenUsed/>
-    <w:tblPr>
-      <w:tblCellMar>
-        <w:top w:w="0" w:type="dxa"/>
-        <w:left w:w="108" w:type="dxa"/>
-        <w:bottom w:w="0" w:type="dxa"/>
-        <w:right w:w="108" w:type="dxa"/>
-      </w:tblCellMar>
-    </w:tblPr>
+    <w:rsid w:val="00374274"/>
+    <w:rPr>
+      <w:color w:val="0000FF" w:themeColor="hyperlink"/>
+      <w:u w:val="single"/>
+    </w:rPr>
   </w:style>
 </w:styles>
 </file>

</xml_diff>